<commit_message>
cleaned up unused images
</commit_message>
<xml_diff>
--- a/assets/styles.docx
+++ b/assets/styles.docx
@@ -116,6 +116,179 @@
       </w:r>
       <w:bookmarkStart w:id="0" w:name="_GoBack"/>
       <w:bookmarkEnd w:id="0"/>
+    </w:p>
+    <w:p/>
+    <w:p>
+      <w:proofErr w:type="gramStart"/>
+      <w:r>
+        <w:t>images</w:t>
+      </w:r>
+      <w:proofErr w:type="gramEnd"/>
+      <w:r>
+        <w:t>:</w:t>
+      </w:r>
+    </w:p>
+    <w:p>
+      <w:r>
+        <w:rPr>
+          <w:noProof/>
+        </w:rPr>
+        <w:drawing>
+          <wp:inline distT="0" distB="0" distL="0" distR="0">
+            <wp:extent cx="655093" cy="491320"/>
+            <wp:effectExtent l="0" t="0" r="0" b="4445"/>
+            <wp:docPr id="3" name="Picture 3"/>
+            <wp:cNvGraphicFramePr>
+              <a:graphicFrameLocks xmlns:a="http://schemas.openxmlformats.org/drawingml/2006/main" noChangeAspect="1"/>
+            </wp:cNvGraphicFramePr>
+            <a:graphic xmlns:a="http://schemas.openxmlformats.org/drawingml/2006/main">
+              <a:graphicData uri="http://schemas.openxmlformats.org/drawingml/2006/picture">
+                <pic:pic xmlns:pic="http://schemas.openxmlformats.org/drawingml/2006/picture">
+                  <pic:nvPicPr>
+                    <pic:cNvPr id="0" name="bgLeaf.jpg"/>
+                    <pic:cNvPicPr/>
+                  </pic:nvPicPr>
+                  <pic:blipFill>
+                    <a:blip r:embed="rId7" cstate="print">
+                      <a:extLst>
+                        <a:ext uri="{28A0092B-C50C-407E-A947-70E740481C1C}">
+                          <a14:useLocalDpi xmlns:a14="http://schemas.microsoft.com/office/drawing/2010/main" val="0"/>
+                        </a:ext>
+                      </a:extLst>
+                    </a:blip>
+                    <a:stretch>
+                      <a:fillRect/>
+                    </a:stretch>
+                  </pic:blipFill>
+                  <pic:spPr>
+                    <a:xfrm>
+                      <a:off x="0" y="0"/>
+                      <a:ext cx="657276" cy="492958"/>
+                    </a:xfrm>
+                    <a:prstGeom prst="rect">
+                      <a:avLst/>
+                    </a:prstGeom>
+                  </pic:spPr>
+                </pic:pic>
+              </a:graphicData>
+            </a:graphic>
+          </wp:inline>
+        </w:drawing>
+      </w:r>
+      <w:r>
+        <w:t xml:space="preserve">    </w:t>
+      </w:r>
+      <w:proofErr w:type="gramStart"/>
+      <w:r>
+        <w:t>taken</w:t>
+      </w:r>
+      <w:proofErr w:type="gramEnd"/>
+      <w:r>
+        <w:t xml:space="preserve"> by Virginia La Flamme, used by permission.</w:t>
+      </w:r>
+    </w:p>
+    <w:p>
+      <w:r>
+        <w:rPr>
+          <w:noProof/>
+        </w:rPr>
+        <w:lastRenderedPageBreak/>
+        <w:drawing>
+          <wp:inline distT="0" distB="0" distL="0" distR="0">
+            <wp:extent cx="218364" cy="218364"/>
+            <wp:effectExtent l="0" t="0" r="0" b="0"/>
+            <wp:docPr id="4" name="Picture 4"/>
+            <wp:cNvGraphicFramePr>
+              <a:graphicFrameLocks xmlns:a="http://schemas.openxmlformats.org/drawingml/2006/main" noChangeAspect="1"/>
+            </wp:cNvGraphicFramePr>
+            <a:graphic xmlns:a="http://schemas.openxmlformats.org/drawingml/2006/main">
+              <a:graphicData uri="http://schemas.openxmlformats.org/drawingml/2006/picture">
+                <pic:pic xmlns:pic="http://schemas.openxmlformats.org/drawingml/2006/picture">
+                  <pic:nvPicPr>
+                    <pic:cNvPr id="0" name="walk16.png"/>
+                    <pic:cNvPicPr/>
+                  </pic:nvPicPr>
+                  <pic:blipFill>
+                    <a:blip r:embed="rId8">
+                      <a:extLst>
+                        <a:ext uri="{28A0092B-C50C-407E-A947-70E740481C1C}">
+                          <a14:useLocalDpi xmlns:a14="http://schemas.microsoft.com/office/drawing/2010/main" val="0"/>
+                        </a:ext>
+                      </a:extLst>
+                    </a:blip>
+                    <a:stretch>
+                      <a:fillRect/>
+                    </a:stretch>
+                  </pic:blipFill>
+                  <pic:spPr>
+                    <a:xfrm>
+                      <a:off x="0" y="0"/>
+                      <a:ext cx="218327" cy="218327"/>
+                    </a:xfrm>
+                    <a:prstGeom prst="rect">
+                      <a:avLst/>
+                    </a:prstGeom>
+                  </pic:spPr>
+                </pic:pic>
+              </a:graphicData>
+            </a:graphic>
+          </wp:inline>
+        </w:drawing>
+      </w:r>
+      <w:r>
+        <w:t xml:space="preserve">   image from Flaticon.com code to place on pages: </w:t>
+      </w:r>
+      <w:r>
+        <w:t xml:space="preserve">&lt;div&gt;Icon made by &lt;a </w:t>
+      </w:r>
+      <w:proofErr w:type="spellStart"/>
+      <w:r>
+        <w:t>href</w:t>
+      </w:r>
+      <w:proofErr w:type="spellEnd"/>
+      <w:r>
+        <w:t>="http://www.freepik.com" title="</w:t>
+      </w:r>
+      <w:proofErr w:type="spellStart"/>
+      <w:r>
+        <w:t>Freepik</w:t>
+      </w:r>
+      <w:proofErr w:type="spellEnd"/>
+      <w:r>
+        <w:t>"&gt;</w:t>
+      </w:r>
+      <w:proofErr w:type="spellStart"/>
+      <w:r>
+        <w:t>Freepik</w:t>
+      </w:r>
+      <w:proofErr w:type="spellEnd"/>
+      <w:r>
+        <w:t xml:space="preserve">&lt;/a&gt; from &lt;a </w:t>
+      </w:r>
+      <w:proofErr w:type="spellStart"/>
+      <w:r>
+        <w:t>href</w:t>
+      </w:r>
+      <w:proofErr w:type="spellEnd"/>
+      <w:r>
+        <w:t>="http://www.flaticon.com" title="</w:t>
+      </w:r>
+      <w:proofErr w:type="spellStart"/>
+      <w:r>
+        <w:t>Flaticon</w:t>
+      </w:r>
+      <w:proofErr w:type="spellEnd"/>
+      <w:r>
+        <w:t xml:space="preserve">"&gt;www.flaticon.com&lt;/a&gt; is licensed under &lt;a </w:t>
+      </w:r>
+      <w:proofErr w:type="spellStart"/>
+      <w:r>
+        <w:t>href</w:t>
+      </w:r>
+      <w:proofErr w:type="spellEnd"/>
+      <w:r>
+        <w:t>="http://creativecommons.org/licenses/by/3.0/" title="Creative Commons BY 3.0"&gt;CC BY 3.0&lt;/a&gt;&lt;/div&gt;</w:t>
+      </w:r>
     </w:p>
     <w:sectPr>
       <w:pgSz w:w="12240" w:h="15840"/>

</xml_diff>

<commit_message>
working on style sheet, fonts, colors.
</commit_message>
<xml_diff>
--- a/assets/styles.docx
+++ b/assets/styles.docx
@@ -2,8 +2,269 @@
 <file path=word/document.xml><?xml version="1.0" encoding="utf-8"?>
 <w:document xmlns:wpc="http://schemas.microsoft.com/office/word/2010/wordprocessingCanvas" xmlns:mc="http://schemas.openxmlformats.org/markup-compatibility/2006" xmlns:o="urn:schemas-microsoft-com:office:office" xmlns:r="http://schemas.openxmlformats.org/officeDocument/2006/relationships" xmlns:m="http://schemas.openxmlformats.org/officeDocument/2006/math" xmlns:v="urn:schemas-microsoft-com:vml" xmlns:wp14="http://schemas.microsoft.com/office/word/2010/wordprocessingDrawing" xmlns:wp="http://schemas.openxmlformats.org/drawingml/2006/wordprocessingDrawing" xmlns:w10="urn:schemas-microsoft-com:office:word" xmlns:w="http://schemas.openxmlformats.org/wordprocessingml/2006/main" xmlns:w14="http://schemas.microsoft.com/office/word/2010/wordml" xmlns:wpg="http://schemas.microsoft.com/office/word/2010/wordprocessingGroup" xmlns:wpi="http://schemas.microsoft.com/office/word/2010/wordprocessingInk" xmlns:wne="http://schemas.microsoft.com/office/word/2006/wordml" xmlns:wps="http://schemas.microsoft.com/office/word/2010/wordprocessingShape" mc:Ignorable="w14 wp14">
   <w:body>
-    <w:p>
-      <w:r>
+    <w:sdt>
+      <w:sdtPr>
+        <w:rPr>
+          <w:rFonts w:asciiTheme="majorHAnsi" w:eastAsiaTheme="majorEastAsia" w:hAnsiTheme="majorHAnsi" w:cstheme="majorBidi"/>
+        </w:rPr>
+        <w:id w:val="-592545258"/>
+        <w:docPartObj>
+          <w:docPartGallery w:val="Cover Pages"/>
+          <w:docPartUnique/>
+        </w:docPartObj>
+      </w:sdtPr>
+      <w:sdtEndPr>
+        <w:rPr>
+          <w:rFonts w:asciiTheme="minorHAnsi" w:eastAsiaTheme="minorHAnsi" w:hAnsiTheme="minorHAnsi" w:cstheme="minorBidi"/>
+          <w:lang w:eastAsia="en-US"/>
+        </w:rPr>
+      </w:sdtEndPr>
+      <w:sdtContent>
+        <w:tbl>
+          <w:tblPr>
+            <w:tblpPr w:leftFromText="187" w:rightFromText="187" w:horzAnchor="margin" w:tblpXSpec="center" w:tblpY="2881"/>
+            <w:tblW w:w="4000" w:type="pct"/>
+            <w:tblBorders>
+              <w:left w:val="single" w:sz="18" w:space="0" w:color="4F81BD" w:themeColor="accent1"/>
+            </w:tblBorders>
+            <w:tblLook w:val="04A0" w:firstRow="1" w:lastRow="0" w:firstColumn="1" w:lastColumn="0" w:noHBand="0" w:noVBand="1"/>
+          </w:tblPr>
+          <w:tblGrid>
+            <w:gridCol w:w="7672"/>
+          </w:tblGrid>
+          <w:tr>
+            <w:tc>
+              <w:tcPr>
+                <w:tcW w:w="7672" w:type="dxa"/>
+                <w:tcMar>
+                  <w:top w:w="216" w:type="dxa"/>
+                  <w:left w:w="115" w:type="dxa"/>
+                  <w:bottom w:w="216" w:type="dxa"/>
+                  <w:right w:w="115" w:type="dxa"/>
+                </w:tcMar>
+              </w:tcPr>
+              <w:p>
+                <w:pPr>
+                  <w:pStyle w:val="NoSpacing"/>
+                  <w:rPr>
+                    <w:rFonts w:asciiTheme="majorHAnsi" w:eastAsiaTheme="majorEastAsia" w:hAnsiTheme="majorHAnsi" w:cstheme="majorBidi"/>
+                  </w:rPr>
+                </w:pPr>
+              </w:p>
+            </w:tc>
+          </w:tr>
+          <w:tr>
+            <w:tc>
+              <w:tcPr>
+                <w:tcW w:w="7672" w:type="dxa"/>
+              </w:tcPr>
+              <w:sdt>
+                <w:sdtPr>
+                  <w:rPr>
+                    <w:rFonts w:asciiTheme="majorHAnsi" w:eastAsiaTheme="majorEastAsia" w:hAnsiTheme="majorHAnsi" w:cstheme="majorBidi"/>
+                    <w:color w:val="4F81BD" w:themeColor="accent1"/>
+                    <w:sz w:val="80"/>
+                    <w:szCs w:val="80"/>
+                  </w:rPr>
+                  <w:alias w:val="Title"/>
+                  <w:id w:val="13406919"/>
+                  <w:placeholder>
+                    <w:docPart w:val="B9DD8CA06E3B49A09AEB4299583230FF"/>
+                  </w:placeholder>
+                  <w:dataBinding w:prefixMappings="xmlns:ns0='http://schemas.openxmlformats.org/package/2006/metadata/core-properties' xmlns:ns1='http://purl.org/dc/elements/1.1/'" w:xpath="/ns0:coreProperties[1]/ns1:title[1]" w:storeItemID="{6C3C8BC8-F283-45AE-878A-BAB7291924A1}"/>
+                  <w:text/>
+                </w:sdtPr>
+                <w:sdtContent>
+                  <w:p>
+                    <w:pPr>
+                      <w:pStyle w:val="NoSpacing"/>
+                      <w:rPr>
+                        <w:rFonts w:asciiTheme="majorHAnsi" w:eastAsiaTheme="majorEastAsia" w:hAnsiTheme="majorHAnsi" w:cstheme="majorBidi"/>
+                        <w:color w:val="4F81BD" w:themeColor="accent1"/>
+                        <w:sz w:val="80"/>
+                        <w:szCs w:val="80"/>
+                      </w:rPr>
+                    </w:pPr>
+                    <w:r>
+                      <w:rPr>
+                        <w:rFonts w:asciiTheme="majorHAnsi" w:eastAsiaTheme="majorEastAsia" w:hAnsiTheme="majorHAnsi" w:cstheme="majorBidi"/>
+                        <w:color w:val="4F81BD" w:themeColor="accent1"/>
+                        <w:sz w:val="80"/>
+                        <w:szCs w:val="80"/>
+                      </w:rPr>
+                      <w:t>The Couch Potato Hikers</w:t>
+                    </w:r>
+                  </w:p>
+                </w:sdtContent>
+              </w:sdt>
+            </w:tc>
+          </w:tr>
+          <w:tr>
+            <w:sdt>
+              <w:sdtPr>
+                <w:rPr>
+                  <w:rFonts w:asciiTheme="majorHAnsi" w:eastAsiaTheme="majorEastAsia" w:hAnsiTheme="majorHAnsi" w:cstheme="majorBidi"/>
+                </w:rPr>
+                <w:alias w:val="Subtitle"/>
+                <w:id w:val="13406923"/>
+                <w:placeholder>
+                  <w:docPart w:val="42DF4758F4A54FA38861891D6631C801"/>
+                </w:placeholder>
+                <w:dataBinding w:prefixMappings="xmlns:ns0='http://schemas.openxmlformats.org/package/2006/metadata/core-properties' xmlns:ns1='http://purl.org/dc/elements/1.1/'" w:xpath="/ns0:coreProperties[1]/ns1:subject[1]" w:storeItemID="{6C3C8BC8-F283-45AE-878A-BAB7291924A1}"/>
+                <w:text/>
+              </w:sdtPr>
+              <w:sdtContent>
+                <w:tc>
+                  <w:tcPr>
+                    <w:tcW w:w="7672" w:type="dxa"/>
+                    <w:tcMar>
+                      <w:top w:w="216" w:type="dxa"/>
+                      <w:left w:w="115" w:type="dxa"/>
+                      <w:bottom w:w="216" w:type="dxa"/>
+                      <w:right w:w="115" w:type="dxa"/>
+                    </w:tcMar>
+                  </w:tcPr>
+                  <w:p>
+                    <w:pPr>
+                      <w:pStyle w:val="NoSpacing"/>
+                      <w:rPr>
+                        <w:rFonts w:asciiTheme="majorHAnsi" w:eastAsiaTheme="majorEastAsia" w:hAnsiTheme="majorHAnsi" w:cstheme="majorBidi"/>
+                      </w:rPr>
+                    </w:pPr>
+                    <w:r>
+                      <w:rPr>
+                        <w:rFonts w:asciiTheme="majorHAnsi" w:eastAsiaTheme="majorEastAsia" w:hAnsiTheme="majorHAnsi" w:cstheme="majorBidi"/>
+                      </w:rPr>
+                      <w:t>Style Guide</w:t>
+                    </w:r>
+                  </w:p>
+                </w:tc>
+              </w:sdtContent>
+            </w:sdt>
+          </w:tr>
+        </w:tbl>
+        <w:p/>
+        <w:p/>
+        <w:tbl>
+          <w:tblPr>
+            <w:tblpPr w:leftFromText="187" w:rightFromText="187" w:horzAnchor="margin" w:tblpXSpec="center" w:tblpYSpec="bottom"/>
+            <w:tblW w:w="4000" w:type="pct"/>
+            <w:tblLook w:val="04A0" w:firstRow="1" w:lastRow="0" w:firstColumn="1" w:lastColumn="0" w:noHBand="0" w:noVBand="1"/>
+          </w:tblPr>
+          <w:tblGrid>
+            <w:gridCol w:w="7672"/>
+          </w:tblGrid>
+          <w:tr>
+            <w:tc>
+              <w:tcPr>
+                <w:tcW w:w="7672" w:type="dxa"/>
+                <w:tcMar>
+                  <w:top w:w="216" w:type="dxa"/>
+                  <w:left w:w="115" w:type="dxa"/>
+                  <w:bottom w:w="216" w:type="dxa"/>
+                  <w:right w:w="115" w:type="dxa"/>
+                </w:tcMar>
+              </w:tcPr>
+              <w:sdt>
+                <w:sdtPr>
+                  <w:rPr>
+                    <w:color w:val="4F81BD" w:themeColor="accent1"/>
+                  </w:rPr>
+                  <w:alias w:val="Author"/>
+                  <w:id w:val="13406928"/>
+                  <w:placeholder>
+                    <w:docPart w:val="D2AC4AB6806A472580EAD608131FA192"/>
+                  </w:placeholder>
+                  <w:dataBinding w:prefixMappings="xmlns:ns0='http://schemas.openxmlformats.org/package/2006/metadata/core-properties' xmlns:ns1='http://purl.org/dc/elements/1.1/'" w:xpath="/ns0:coreProperties[1]/ns1:creator[1]" w:storeItemID="{6C3C8BC8-F283-45AE-878A-BAB7291924A1}"/>
+                  <w:text/>
+                </w:sdtPr>
+                <w:sdtContent>
+                  <w:p>
+                    <w:pPr>
+                      <w:pStyle w:val="NoSpacing"/>
+                      <w:rPr>
+                        <w:color w:val="4F81BD" w:themeColor="accent1"/>
+                      </w:rPr>
+                    </w:pPr>
+                    <w:r>
+                      <w:rPr>
+                        <w:color w:val="4F81BD" w:themeColor="accent1"/>
+                      </w:rPr>
+                      <w:t>Howard La FLamme</w:t>
+                    </w:r>
+                  </w:p>
+                </w:sdtContent>
+              </w:sdt>
+              <w:sdt>
+                <w:sdtPr>
+                  <w:rPr>
+                    <w:color w:val="4F81BD" w:themeColor="accent1"/>
+                  </w:rPr>
+                  <w:alias w:val="Date"/>
+                  <w:id w:val="13406932"/>
+                  <w:placeholder>
+                    <w:docPart w:val="38F01B0CF1D5417BBDE61515DBD0CAE5"/>
+                  </w:placeholder>
+                  <w:dataBinding w:prefixMappings="xmlns:ns0='http://schemas.microsoft.com/office/2006/coverPageProps'" w:xpath="/ns0:CoverPageProperties[1]/ns0:PublishDate[1]" w:storeItemID="{55AF091B-3C7A-41E3-B477-F2FDAA23CFDA}"/>
+                  <w:date w:fullDate="2015-04-30T00:00:00Z">
+                    <w:dateFormat w:val="M/d/yyyy"/>
+                    <w:lid w:val="en-US"/>
+                    <w:storeMappedDataAs w:val="dateTime"/>
+                    <w:calendar w:val="gregorian"/>
+                  </w:date>
+                </w:sdtPr>
+                <w:sdtContent>
+                  <w:p>
+                    <w:pPr>
+                      <w:pStyle w:val="NoSpacing"/>
+                      <w:rPr>
+                        <w:color w:val="4F81BD" w:themeColor="accent1"/>
+                      </w:rPr>
+                    </w:pPr>
+                    <w:r>
+                      <w:rPr>
+                        <w:color w:val="4F81BD" w:themeColor="accent1"/>
+                      </w:rPr>
+                      <w:t>4/30/2015</w:t>
+                    </w:r>
+                  </w:p>
+                </w:sdtContent>
+              </w:sdt>
+              <w:p>
+                <w:pPr>
+                  <w:pStyle w:val="NoSpacing"/>
+                  <w:rPr>
+                    <w:color w:val="4F81BD" w:themeColor="accent1"/>
+                  </w:rPr>
+                </w:pPr>
+              </w:p>
+            </w:tc>
+          </w:tr>
+        </w:tbl>
+        <w:p/>
+        <w:p>
+          <w:pPr>
+            <w:rPr>
+              <w:rFonts w:asciiTheme="majorHAnsi" w:eastAsiaTheme="majorEastAsia" w:hAnsiTheme="majorHAnsi" w:cstheme="majorBidi"/>
+              <w:color w:val="17365D" w:themeColor="text2" w:themeShade="BF"/>
+              <w:spacing w:val="5"/>
+              <w:kern w:val="28"/>
+              <w:sz w:val="52"/>
+              <w:szCs w:val="52"/>
+            </w:rPr>
+          </w:pPr>
+          <w:r>
+            <w:br w:type="page"/>
+          </w:r>
+        </w:p>
+      </w:sdtContent>
+    </w:sdt>
+    <w:p>
+      <w:pPr>
+        <w:pStyle w:val="Heading1"/>
+      </w:pPr>
+      <w:r>
+        <w:lastRenderedPageBreak/>
         <w:t>Main Colors:</w:t>
       </w:r>
     </w:p>
@@ -13,7 +274,7 @@
           <w:noProof/>
         </w:rPr>
         <w:drawing>
-          <wp:inline distT="0" distB="0" distL="0" distR="0">
+          <wp:inline distT="0" distB="0" distL="0" distR="0" wp14:anchorId="49C77182" wp14:editId="035A77B9">
             <wp:extent cx="5943600" cy="3624580"/>
             <wp:effectExtent l="0" t="0" r="0" b="0"/>
             <wp:docPr id="1" name="Picture 1"/>
@@ -28,7 +289,7 @@
                     <pic:cNvPicPr/>
                   </pic:nvPicPr>
                   <pic:blipFill>
-                    <a:blip r:embed="rId5">
+                    <a:blip r:embed="rId6">
                       <a:extLst>
                         <a:ext uri="{28A0092B-C50C-407E-A947-70E740481C1C}">
                           <a14:useLocalDpi xmlns:a14="http://schemas.microsoft.com/office/drawing/2010/main" val="0"/>
@@ -73,7 +334,7 @@
           <w:noProof/>
         </w:rPr>
         <w:drawing>
-          <wp:inline distT="0" distB="0" distL="0" distR="0">
+          <wp:inline distT="0" distB="0" distL="0" distR="0" wp14:anchorId="40AFB279" wp14:editId="2F5EA3A0">
             <wp:extent cx="666843" cy="2095792"/>
             <wp:effectExtent l="0" t="0" r="0" b="0"/>
             <wp:docPr id="2" name="Picture 2"/>
@@ -88,7 +349,7 @@
                     <pic:cNvPicPr/>
                   </pic:nvPicPr>
                   <pic:blipFill>
-                    <a:blip r:embed="rId6">
+                    <a:blip r:embed="rId7">
                       <a:extLst>
                         <a:ext uri="{28A0092B-C50C-407E-A947-70E740481C1C}">
                           <a14:useLocalDpi xmlns:a14="http://schemas.microsoft.com/office/drawing/2010/main" val="0"/>
@@ -114,18 +375,14 @@
           </wp:inline>
         </w:drawing>
       </w:r>
-      <w:bookmarkStart w:id="0" w:name="_GoBack"/>
-      <w:bookmarkEnd w:id="0"/>
     </w:p>
     <w:p/>
     <w:p>
-      <w:proofErr w:type="gramStart"/>
-      <w:r>
-        <w:t>images</w:t>
-      </w:r>
-      <w:proofErr w:type="gramEnd"/>
-      <w:r>
-        <w:t>:</w:t>
+      <w:pPr>
+        <w:pStyle w:val="Heading1"/>
+      </w:pPr>
+      <w:r>
+        <w:t>images:</w:t>
       </w:r>
     </w:p>
     <w:p>
@@ -134,7 +391,7 @@
           <w:noProof/>
         </w:rPr>
         <w:drawing>
-          <wp:inline distT="0" distB="0" distL="0" distR="0">
+          <wp:inline distT="0" distB="0" distL="0" distR="0" wp14:anchorId="5CB7F888" wp14:editId="18C65738">
             <wp:extent cx="655093" cy="491320"/>
             <wp:effectExtent l="0" t="0" r="0" b="4445"/>
             <wp:docPr id="3" name="Picture 3"/>
@@ -149,7 +406,7 @@
                     <pic:cNvPicPr/>
                   </pic:nvPicPr>
                   <pic:blipFill>
-                    <a:blip r:embed="rId7" cstate="print">
+                    <a:blip r:embed="rId8" cstate="print">
                       <a:extLst>
                         <a:ext uri="{28A0092B-C50C-407E-A947-70E740481C1C}">
                           <a14:useLocalDpi xmlns:a14="http://schemas.microsoft.com/office/drawing/2010/main" val="0"/>
@@ -178,11 +435,9 @@
       <w:r>
         <w:t xml:space="preserve">    </w:t>
       </w:r>
-      <w:proofErr w:type="gramStart"/>
-      <w:r>
-        <w:t>taken</w:t>
-      </w:r>
-      <w:proofErr w:type="gramEnd"/>
+      <w:r>
+        <w:t>Taken</w:t>
+      </w:r>
       <w:r>
         <w:t xml:space="preserve"> by Virginia La Flamme, used by permission.</w:t>
       </w:r>
@@ -194,7 +449,7 @@
         </w:rPr>
         <w:lastRenderedPageBreak/>
         <w:drawing>
-          <wp:inline distT="0" distB="0" distL="0" distR="0">
+          <wp:inline distT="0" distB="0" distL="0" distR="0" wp14:anchorId="0C0CC2B5" wp14:editId="6096588B">
             <wp:extent cx="218364" cy="218364"/>
             <wp:effectExtent l="0" t="0" r="0" b="0"/>
             <wp:docPr id="4" name="Picture 4"/>
@@ -209,7 +464,7 @@
                     <pic:cNvPicPr/>
                   </pic:nvPicPr>
                   <pic:blipFill>
-                    <a:blip r:embed="rId8">
+                    <a:blip r:embed="rId9">
                       <a:extLst>
                         <a:ext uri="{28A0092B-C50C-407E-A947-70E740481C1C}">
                           <a14:useLocalDpi xmlns:a14="http://schemas.microsoft.com/office/drawing/2010/main" val="0"/>
@@ -239,61 +494,251 @@
         <w:t xml:space="preserve">   image from Flaticon.com code to place on pages: </w:t>
       </w:r>
       <w:r>
-        <w:t xml:space="preserve">&lt;div&gt;Icon made by &lt;a </w:t>
-      </w:r>
-      <w:proofErr w:type="spellStart"/>
-      <w:r>
-        <w:t>href</w:t>
-      </w:r>
-      <w:proofErr w:type="spellEnd"/>
-      <w:r>
-        <w:t>="http://www.freepik.com" title="</w:t>
-      </w:r>
-      <w:proofErr w:type="spellStart"/>
-      <w:r>
-        <w:t>Freepik</w:t>
-      </w:r>
-      <w:proofErr w:type="spellEnd"/>
-      <w:r>
-        <w:t>"&gt;</w:t>
-      </w:r>
-      <w:proofErr w:type="spellStart"/>
-      <w:r>
-        <w:t>Freepik</w:t>
-      </w:r>
-      <w:proofErr w:type="spellEnd"/>
-      <w:r>
-        <w:t xml:space="preserve">&lt;/a&gt; from &lt;a </w:t>
-      </w:r>
-      <w:proofErr w:type="spellStart"/>
-      <w:r>
-        <w:t>href</w:t>
-      </w:r>
-      <w:proofErr w:type="spellEnd"/>
-      <w:r>
-        <w:t>="http://www.flaticon.com" title="</w:t>
-      </w:r>
-      <w:proofErr w:type="spellStart"/>
-      <w:r>
-        <w:t>Flaticon</w:t>
-      </w:r>
-      <w:proofErr w:type="spellEnd"/>
-      <w:r>
-        <w:t xml:space="preserve">"&gt;www.flaticon.com&lt;/a&gt; is licensed under &lt;a </w:t>
-      </w:r>
-      <w:proofErr w:type="spellStart"/>
-      <w:r>
-        <w:t>href</w:t>
-      </w:r>
-      <w:proofErr w:type="spellEnd"/>
-      <w:r>
-        <w:t>="http://creativecommons.org/licenses/by/3.0/" title="Creative Commons BY 3.0"&gt;CC BY 3.0&lt;/a&gt;&lt;/div&gt;</w:t>
+        <w:t>&lt;div&gt;Icon made by &lt;a href="http://www.freepik.com" title="Freepik"&gt;Freepik&lt;/a&gt; from &lt;a href="http://www.flaticon.com" title="Flaticon"&gt;www.flaticon.com&lt;/a&gt; is licensed under &lt;a href="http://creativecommons.org/licenses/by/3.0/" title="Creative Commons BY 3.0"&gt;CC BY 3.0&lt;/a&gt;&lt;/div&gt;</w:t>
+      </w:r>
+    </w:p>
+    <w:p/>
+    <w:p/>
+    <w:p>
+      <w:pPr>
+        <w:pStyle w:val="Heading1"/>
+      </w:pPr>
+      <w:r>
+        <w:t>Typography:</w:t>
+      </w:r>
+    </w:p>
+    <w:p>
+      <w:r>
+        <w:t xml:space="preserve">Title (Header H1): </w:t>
+      </w:r>
+      <w:r>
+        <w:t>Fontdiner Swanky</w:t>
+      </w:r>
+      <w:r>
+        <w:t xml:space="preserve"> (Google Fonts)</w:t>
+      </w:r>
+      <w:r>
+        <w:t xml:space="preserve"> Font Weight: 400 color:</w:t>
+      </w:r>
+      <w:r>
+        <w:t xml:space="preserve"> #daa520</w:t>
+      </w:r>
+      <w:r>
+        <w:t xml:space="preserve"> outline: </w:t>
+      </w:r>
+      <w:r>
+        <w:t>#000</w:t>
+      </w:r>
+    </w:p>
+    <w:p>
+      <w:r>
+        <w:tab/>
+      </w:r>
+    </w:p>
+    <w:p>
+      <w:r>
+        <w:t>Headings:</w:t>
+      </w:r>
+      <w:r>
+        <w:t xml:space="preserve"> </w:t>
+      </w:r>
+      <w:r>
+        <w:t>Permanent Marker</w:t>
+      </w:r>
+      <w:r>
+        <w:t xml:space="preserve"> (Google Font) Font Weight 400 color:#000 (black)</w:t>
+      </w:r>
+    </w:p>
+    <w:p>
+      <w:pPr>
+        <w:rPr>
+          <w:sz w:val="96"/>
+          <w:szCs w:val="96"/>
+        </w:rPr>
+      </w:pPr>
+      <w:r>
+        <w:rPr>
+          <w:sz w:val="96"/>
+          <w:szCs w:val="96"/>
+        </w:rPr>
+        <w:t>H1: 3em</w:t>
+      </w:r>
+    </w:p>
+    <w:p>
+      <w:pPr>
+        <w:rPr>
+          <w:sz w:val="40"/>
+          <w:szCs w:val="40"/>
+        </w:rPr>
+      </w:pPr>
+      <w:r>
+        <w:rPr>
+          <w:sz w:val="40"/>
+          <w:szCs w:val="40"/>
+        </w:rPr>
+        <w:t>H2: 1.5em</w:t>
+      </w:r>
+    </w:p>
+    <w:p>
+      <w:pPr>
+        <w:rPr>
+          <w:sz w:val="32"/>
+          <w:szCs w:val="32"/>
+        </w:rPr>
+      </w:pPr>
+      <w:r>
+        <w:rPr>
+          <w:sz w:val="32"/>
+          <w:szCs w:val="32"/>
+        </w:rPr>
+        <w:t>H3: 1.2em</w:t>
+      </w:r>
+    </w:p>
+    <w:p>
+      <w:pPr>
+        <w:rPr>
+          <w:sz w:val="28"/>
+          <w:szCs w:val="28"/>
+        </w:rPr>
+      </w:pPr>
+      <w:r>
+        <w:rPr>
+          <w:sz w:val="28"/>
+          <w:szCs w:val="28"/>
+        </w:rPr>
+        <w:t>H4: 1em</w:t>
+      </w:r>
+    </w:p>
+    <w:p>
+      <w:pPr>
+        <w:rPr>
+          <w:sz w:val="24"/>
+          <w:szCs w:val="24"/>
+        </w:rPr>
+      </w:pPr>
+      <w:r>
+        <w:rPr>
+          <w:sz w:val="24"/>
+          <w:szCs w:val="24"/>
+        </w:rPr>
+        <w:t>H5: .75em</w:t>
+      </w:r>
+    </w:p>
+    <w:p>
+      <w:r>
+        <w:t>H6: .50em</w:t>
+      </w:r>
+    </w:p>
+    <w:p>
+      <w:r>
+        <w:t xml:space="preserve">Body Text: </w:t>
+      </w:r>
+    </w:p>
+    <w:p>
+      <w:r>
+        <w:tab/>
+      </w:r>
+      <w:r>
+        <w:t>Arial Black</w:t>
+      </w:r>
+      <w:r>
+        <w:t xml:space="preserve"> , color #000 (black) </w:t>
+      </w:r>
+    </w:p>
+    <w:p>
+      <w:r>
+        <w:tab/>
+        <w:t>p, li, td, th, a</w:t>
+      </w:r>
+      <w:r>
+        <w:t>, caption</w:t>
+      </w:r>
+    </w:p>
+    <w:p>
+      <w:r>
+        <w:t>Links:</w:t>
+      </w:r>
+    </w:p>
+    <w:p>
+      <w:r>
+        <w:tab/>
+        <w:t>a(all links): color: #182F21 Italic</w:t>
+      </w:r>
+    </w:p>
+    <w:p>
+      <w:r>
+        <w:tab/>
+        <w:t>a:visited: color:#</w:t>
+      </w:r>
+      <w:r>
+        <w:t xml:space="preserve"> 327851</w:t>
+      </w:r>
+    </w:p>
+    <w:p>
+      <w:r>
+        <w:lastRenderedPageBreak/>
+        <w:tab/>
+        <w:t>a:hover: color:#0F9FAB</w:t>
+      </w:r>
+      <w:r>
+        <w:t xml:space="preserve"> </w:t>
+      </w:r>
+    </w:p>
+    <w:p>
+      <w:r>
+        <w:tab/>
+        <w:t>a:active: color:#5C2100</w:t>
+      </w:r>
+    </w:p>
+    <w:p>
+      <w:r>
+        <w:t xml:space="preserve">Nav: </w:t>
+      </w:r>
+    </w:p>
+    <w:p>
+      <w:r>
+        <w:tab/>
+        <w:t xml:space="preserve">Text: </w:t>
+      </w:r>
+      <w:r>
+        <w:t>Philosopher</w:t>
+      </w:r>
+      <w:r>
+        <w:t xml:space="preserve"> (google Font) weight 400, </w:t>
+      </w:r>
+      <w:r>
+        <w:t xml:space="preserve">size: .75em, </w:t>
+      </w:r>
+      <w:bookmarkStart w:id="0" w:name="_GoBack"/>
+      <w:bookmarkEnd w:id="0"/>
+      <w:r>
+        <w:t>color: link a:</w:t>
+      </w:r>
+      <w:r>
+        <w:t>#b1f88e</w:t>
+      </w:r>
+      <w:r>
+        <w:t>, a:hover:</w:t>
+      </w:r>
+      <w:r>
+        <w:t xml:space="preserve"> #00ff00</w:t>
+      </w:r>
+      <w:r>
+        <w:t>,a:active:</w:t>
+      </w:r>
+      <w:r>
+        <w:t xml:space="preserve"> #444</w:t>
+      </w:r>
+      <w:r>
+        <w:t>, a:visited:#b1f88e</w:t>
       </w:r>
     </w:p>
     <w:sectPr>
       <w:pgSz w:w="12240" w:h="15840"/>
       <w:pgMar w:top="1440" w:right="1440" w:bottom="1440" w:left="1440" w:header="720" w:footer="720" w:gutter="0"/>
+      <w:pgNumType w:start="0"/>
       <w:cols w:space="720"/>
+      <w:titlePg/>
       <w:docGrid w:linePitch="360"/>
     </w:sectPr>
   </w:body>
@@ -460,6 +905,29 @@
     <w:name w:val="Normal"/>
     <w:qFormat/>
   </w:style>
+  <w:style w:type="paragraph" w:styleId="Heading1">
+    <w:name w:val="heading 1"/>
+    <w:basedOn w:val="Normal"/>
+    <w:next w:val="Normal"/>
+    <w:link w:val="Heading1Char"/>
+    <w:uiPriority w:val="9"/>
+    <w:qFormat/>
+    <w:rsid w:val="00A348B3"/>
+    <w:pPr>
+      <w:keepNext/>
+      <w:keepLines/>
+      <w:spacing w:before="480" w:after="0"/>
+      <w:outlineLvl w:val="0"/>
+    </w:pPr>
+    <w:rPr>
+      <w:rFonts w:asciiTheme="majorHAnsi" w:eastAsiaTheme="majorEastAsia" w:hAnsiTheme="majorHAnsi" w:cstheme="majorBidi"/>
+      <w:b/>
+      <w:bCs/>
+      <w:color w:val="365F91" w:themeColor="accent1" w:themeShade="BF"/>
+      <w:sz w:val="28"/>
+      <w:szCs w:val="28"/>
+    </w:rPr>
+  </w:style>
   <w:style w:type="character" w:default="1" w:styleId="DefaultParagraphFont">
     <w:name w:val="Default Paragraph Font"/>
     <w:uiPriority w:val="1"/>
@@ -515,6 +983,96 @@
       <w:rFonts w:ascii="Tahoma" w:hAnsi="Tahoma" w:cs="Tahoma"/>
       <w:sz w:val="16"/>
       <w:szCs w:val="16"/>
+    </w:rPr>
+  </w:style>
+  <w:style w:type="character" w:styleId="Hyperlink">
+    <w:name w:val="Hyperlink"/>
+    <w:basedOn w:val="DefaultParagraphFont"/>
+    <w:uiPriority w:val="99"/>
+    <w:unhideWhenUsed/>
+    <w:rsid w:val="001C14CF"/>
+    <w:rPr>
+      <w:color w:val="0000FF" w:themeColor="hyperlink"/>
+      <w:u w:val="single"/>
+    </w:rPr>
+  </w:style>
+  <w:style w:type="paragraph" w:styleId="Title">
+    <w:name w:val="Title"/>
+    <w:basedOn w:val="Normal"/>
+    <w:next w:val="Normal"/>
+    <w:link w:val="TitleChar"/>
+    <w:uiPriority w:val="10"/>
+    <w:qFormat/>
+    <w:rsid w:val="00A348B3"/>
+    <w:pPr>
+      <w:pBdr>
+        <w:bottom w:val="single" w:sz="8" w:space="4" w:color="4F81BD" w:themeColor="accent1"/>
+      </w:pBdr>
+      <w:spacing w:after="300" w:line="240" w:lineRule="auto"/>
+      <w:contextualSpacing/>
+    </w:pPr>
+    <w:rPr>
+      <w:rFonts w:asciiTheme="majorHAnsi" w:eastAsiaTheme="majorEastAsia" w:hAnsiTheme="majorHAnsi" w:cstheme="majorBidi"/>
+      <w:color w:val="17365D" w:themeColor="text2" w:themeShade="BF"/>
+      <w:spacing w:val="5"/>
+      <w:kern w:val="28"/>
+      <w:sz w:val="52"/>
+      <w:szCs w:val="52"/>
+    </w:rPr>
+  </w:style>
+  <w:style w:type="character" w:customStyle="1" w:styleId="TitleChar">
+    <w:name w:val="Title Char"/>
+    <w:basedOn w:val="DefaultParagraphFont"/>
+    <w:link w:val="Title"/>
+    <w:uiPriority w:val="10"/>
+    <w:rsid w:val="00A348B3"/>
+    <w:rPr>
+      <w:rFonts w:asciiTheme="majorHAnsi" w:eastAsiaTheme="majorEastAsia" w:hAnsiTheme="majorHAnsi" w:cstheme="majorBidi"/>
+      <w:color w:val="17365D" w:themeColor="text2" w:themeShade="BF"/>
+      <w:spacing w:val="5"/>
+      <w:kern w:val="28"/>
+      <w:sz w:val="52"/>
+      <w:szCs w:val="52"/>
+    </w:rPr>
+  </w:style>
+  <w:style w:type="paragraph" w:styleId="NoSpacing">
+    <w:name w:val="No Spacing"/>
+    <w:link w:val="NoSpacingChar"/>
+    <w:uiPriority w:val="1"/>
+    <w:qFormat/>
+    <w:rsid w:val="00A348B3"/>
+    <w:pPr>
+      <w:spacing w:after="0" w:line="240" w:lineRule="auto"/>
+    </w:pPr>
+    <w:rPr>
+      <w:rFonts w:eastAsiaTheme="minorEastAsia"/>
+      <w:lang w:eastAsia="ja-JP"/>
+    </w:rPr>
+  </w:style>
+  <w:style w:type="character" w:customStyle="1" w:styleId="NoSpacingChar">
+    <w:name w:val="No Spacing Char"/>
+    <w:basedOn w:val="DefaultParagraphFont"/>
+    <w:link w:val="NoSpacing"/>
+    <w:uiPriority w:val="1"/>
+    <w:rsid w:val="00A348B3"/>
+    <w:rPr>
+      <w:rFonts w:eastAsiaTheme="minorEastAsia"/>
+      <w:lang w:eastAsia="ja-JP"/>
+    </w:rPr>
+  </w:style>
+  <w:style w:type="character" w:customStyle="1" w:styleId="Heading1Char">
+    <w:name w:val="Heading 1 Char"/>
+    <w:basedOn w:val="DefaultParagraphFont"/>
+    <w:link w:val="Heading1"/>
+    <w:uiPriority w:val="9"/>
+    <w:rsid w:val="00A348B3"/>
+    <w:rPr>
+      <w:rFonts w:asciiTheme="majorHAnsi" w:eastAsiaTheme="majorEastAsia" w:hAnsiTheme="majorHAnsi" w:cstheme="majorBidi"/>
+      <w:b/>
+      <w:bCs/>
+      <w:color w:val="365F91" w:themeColor="accent1" w:themeShade="BF"/>
+      <w:sz w:val="28"/>
+      <w:szCs w:val="28"/>
     </w:rPr>
   </w:style>
 </w:styles>
@@ -680,6 +1238,29 @@
     <w:name w:val="Normal"/>
     <w:qFormat/>
   </w:style>
+  <w:style w:type="paragraph" w:styleId="Heading1">
+    <w:name w:val="heading 1"/>
+    <w:basedOn w:val="Normal"/>
+    <w:next w:val="Normal"/>
+    <w:link w:val="Heading1Char"/>
+    <w:uiPriority w:val="9"/>
+    <w:qFormat/>
+    <w:rsid w:val="00A348B3"/>
+    <w:pPr>
+      <w:keepNext/>
+      <w:keepLines/>
+      <w:spacing w:before="480" w:after="0"/>
+      <w:outlineLvl w:val="0"/>
+    </w:pPr>
+    <w:rPr>
+      <w:rFonts w:asciiTheme="majorHAnsi" w:eastAsiaTheme="majorEastAsia" w:hAnsiTheme="majorHAnsi" w:cstheme="majorBidi"/>
+      <w:b/>
+      <w:bCs/>
+      <w:color w:val="365F91" w:themeColor="accent1" w:themeShade="BF"/>
+      <w:sz w:val="28"/>
+      <w:szCs w:val="28"/>
+    </w:rPr>
+  </w:style>
   <w:style w:type="character" w:default="1" w:styleId="DefaultParagraphFont">
     <w:name w:val="Default Paragraph Font"/>
     <w:uiPriority w:val="1"/>
@@ -737,7 +1318,719 @@
       <w:szCs w:val="16"/>
     </w:rPr>
   </w:style>
+  <w:style w:type="character" w:styleId="Hyperlink">
+    <w:name w:val="Hyperlink"/>
+    <w:basedOn w:val="DefaultParagraphFont"/>
+    <w:uiPriority w:val="99"/>
+    <w:unhideWhenUsed/>
+    <w:rsid w:val="001C14CF"/>
+    <w:rPr>
+      <w:color w:val="0000FF" w:themeColor="hyperlink"/>
+      <w:u w:val="single"/>
+    </w:rPr>
+  </w:style>
+  <w:style w:type="paragraph" w:styleId="Title">
+    <w:name w:val="Title"/>
+    <w:basedOn w:val="Normal"/>
+    <w:next w:val="Normal"/>
+    <w:link w:val="TitleChar"/>
+    <w:uiPriority w:val="10"/>
+    <w:qFormat/>
+    <w:rsid w:val="00A348B3"/>
+    <w:pPr>
+      <w:pBdr>
+        <w:bottom w:val="single" w:sz="8" w:space="4" w:color="4F81BD" w:themeColor="accent1"/>
+      </w:pBdr>
+      <w:spacing w:after="300" w:line="240" w:lineRule="auto"/>
+      <w:contextualSpacing/>
+    </w:pPr>
+    <w:rPr>
+      <w:rFonts w:asciiTheme="majorHAnsi" w:eastAsiaTheme="majorEastAsia" w:hAnsiTheme="majorHAnsi" w:cstheme="majorBidi"/>
+      <w:color w:val="17365D" w:themeColor="text2" w:themeShade="BF"/>
+      <w:spacing w:val="5"/>
+      <w:kern w:val="28"/>
+      <w:sz w:val="52"/>
+      <w:szCs w:val="52"/>
+    </w:rPr>
+  </w:style>
+  <w:style w:type="character" w:customStyle="1" w:styleId="TitleChar">
+    <w:name w:val="Title Char"/>
+    <w:basedOn w:val="DefaultParagraphFont"/>
+    <w:link w:val="Title"/>
+    <w:uiPriority w:val="10"/>
+    <w:rsid w:val="00A348B3"/>
+    <w:rPr>
+      <w:rFonts w:asciiTheme="majorHAnsi" w:eastAsiaTheme="majorEastAsia" w:hAnsiTheme="majorHAnsi" w:cstheme="majorBidi"/>
+      <w:color w:val="17365D" w:themeColor="text2" w:themeShade="BF"/>
+      <w:spacing w:val="5"/>
+      <w:kern w:val="28"/>
+      <w:sz w:val="52"/>
+      <w:szCs w:val="52"/>
+    </w:rPr>
+  </w:style>
+  <w:style w:type="paragraph" w:styleId="NoSpacing">
+    <w:name w:val="No Spacing"/>
+    <w:link w:val="NoSpacingChar"/>
+    <w:uiPriority w:val="1"/>
+    <w:qFormat/>
+    <w:rsid w:val="00A348B3"/>
+    <w:pPr>
+      <w:spacing w:after="0" w:line="240" w:lineRule="auto"/>
+    </w:pPr>
+    <w:rPr>
+      <w:rFonts w:eastAsiaTheme="minorEastAsia"/>
+      <w:lang w:eastAsia="ja-JP"/>
+    </w:rPr>
+  </w:style>
+  <w:style w:type="character" w:customStyle="1" w:styleId="NoSpacingChar">
+    <w:name w:val="No Spacing Char"/>
+    <w:basedOn w:val="DefaultParagraphFont"/>
+    <w:link w:val="NoSpacing"/>
+    <w:uiPriority w:val="1"/>
+    <w:rsid w:val="00A348B3"/>
+    <w:rPr>
+      <w:rFonts w:eastAsiaTheme="minorEastAsia"/>
+      <w:lang w:eastAsia="ja-JP"/>
+    </w:rPr>
+  </w:style>
+  <w:style w:type="character" w:customStyle="1" w:styleId="Heading1Char">
+    <w:name w:val="Heading 1 Char"/>
+    <w:basedOn w:val="DefaultParagraphFont"/>
+    <w:link w:val="Heading1"/>
+    <w:uiPriority w:val="9"/>
+    <w:rsid w:val="00A348B3"/>
+    <w:rPr>
+      <w:rFonts w:asciiTheme="majorHAnsi" w:eastAsiaTheme="majorEastAsia" w:hAnsiTheme="majorHAnsi" w:cstheme="majorBidi"/>
+      <w:b/>
+      <w:bCs/>
+      <w:color w:val="365F91" w:themeColor="accent1" w:themeShade="BF"/>
+      <w:sz w:val="28"/>
+      <w:szCs w:val="28"/>
+    </w:rPr>
+  </w:style>
 </w:styles>
+</file>
+
+<file path=word/glossary/document.xml><?xml version="1.0" encoding="utf-8"?>
+<w:glossaryDocument xmlns:wpc="http://schemas.microsoft.com/office/word/2010/wordprocessingCanvas" xmlns:mc="http://schemas.openxmlformats.org/markup-compatibility/2006" xmlns:o="urn:schemas-microsoft-com:office:office" xmlns:r="http://schemas.openxmlformats.org/officeDocument/2006/relationships" xmlns:m="http://schemas.openxmlformats.org/officeDocument/2006/math" xmlns:v="urn:schemas-microsoft-com:vml" xmlns:wp14="http://schemas.microsoft.com/office/word/2010/wordprocessingDrawing" xmlns:wp="http://schemas.openxmlformats.org/drawingml/2006/wordprocessingDrawing" xmlns:w10="urn:schemas-microsoft-com:office:word" xmlns:w="http://schemas.openxmlformats.org/wordprocessingml/2006/main" xmlns:w14="http://schemas.microsoft.com/office/word/2010/wordml" xmlns:wpg="http://schemas.microsoft.com/office/word/2010/wordprocessingGroup" xmlns:wpi="http://schemas.microsoft.com/office/word/2010/wordprocessingInk" xmlns:wne="http://schemas.microsoft.com/office/word/2006/wordml" xmlns:wps="http://schemas.microsoft.com/office/word/2010/wordprocessingShape" mc:Ignorable="w14 wp14">
+  <w:docParts>
+    <w:docPart>
+      <w:docPartPr>
+        <w:name w:val="B9DD8CA06E3B49A09AEB4299583230FF"/>
+        <w:category>
+          <w:name w:val="General"/>
+          <w:gallery w:val="placeholder"/>
+        </w:category>
+        <w:types>
+          <w:type w:val="bbPlcHdr"/>
+        </w:types>
+        <w:behaviors>
+          <w:behavior w:val="content"/>
+        </w:behaviors>
+        <w:guid w:val="{1E602719-FB42-468E-A2FB-066A0CA3BFD0}"/>
+      </w:docPartPr>
+      <w:docPartBody>
+        <w:p>
+          <w:pPr>
+            <w:pStyle w:val="B9DD8CA06E3B49A09AEB4299583230FF"/>
+          </w:pPr>
+          <w:r>
+            <w:rPr>
+              <w:rFonts w:asciiTheme="majorHAnsi" w:eastAsiaTheme="majorEastAsia" w:hAnsiTheme="majorHAnsi" w:cstheme="majorBidi"/>
+              <w:color w:val="4F81BD" w:themeColor="accent1"/>
+              <w:sz w:val="80"/>
+              <w:szCs w:val="80"/>
+            </w:rPr>
+            <w:t>[Type the document title]</w:t>
+          </w:r>
+        </w:p>
+      </w:docPartBody>
+    </w:docPart>
+    <w:docPart>
+      <w:docPartPr>
+        <w:name w:val="42DF4758F4A54FA38861891D6631C801"/>
+        <w:category>
+          <w:name w:val="General"/>
+          <w:gallery w:val="placeholder"/>
+        </w:category>
+        <w:types>
+          <w:type w:val="bbPlcHdr"/>
+        </w:types>
+        <w:behaviors>
+          <w:behavior w:val="content"/>
+        </w:behaviors>
+        <w:guid w:val="{15420353-AACC-4B51-87C8-DAF1E28518B7}"/>
+      </w:docPartPr>
+      <w:docPartBody>
+        <w:p>
+          <w:pPr>
+            <w:pStyle w:val="42DF4758F4A54FA38861891D6631C801"/>
+          </w:pPr>
+          <w:r>
+            <w:rPr>
+              <w:rFonts w:asciiTheme="majorHAnsi" w:eastAsiaTheme="majorEastAsia" w:hAnsiTheme="majorHAnsi" w:cstheme="majorBidi"/>
+            </w:rPr>
+            <w:t>[Type the document subtitle]</w:t>
+          </w:r>
+        </w:p>
+      </w:docPartBody>
+    </w:docPart>
+    <w:docPart>
+      <w:docPartPr>
+        <w:name w:val="D2AC4AB6806A472580EAD608131FA192"/>
+        <w:category>
+          <w:name w:val="General"/>
+          <w:gallery w:val="placeholder"/>
+        </w:category>
+        <w:types>
+          <w:type w:val="bbPlcHdr"/>
+        </w:types>
+        <w:behaviors>
+          <w:behavior w:val="content"/>
+        </w:behaviors>
+        <w:guid w:val="{C13694E7-F9AF-4A20-B805-0791337075AE}"/>
+      </w:docPartPr>
+      <w:docPartBody>
+        <w:p>
+          <w:pPr>
+            <w:pStyle w:val="D2AC4AB6806A472580EAD608131FA192"/>
+          </w:pPr>
+          <w:r>
+            <w:rPr>
+              <w:color w:val="4F81BD" w:themeColor="accent1"/>
+            </w:rPr>
+            <w:t>[Type the author name]</w:t>
+          </w:r>
+        </w:p>
+      </w:docPartBody>
+    </w:docPart>
+    <w:docPart>
+      <w:docPartPr>
+        <w:name w:val="38F01B0CF1D5417BBDE61515DBD0CAE5"/>
+        <w:category>
+          <w:name w:val="General"/>
+          <w:gallery w:val="placeholder"/>
+        </w:category>
+        <w:types>
+          <w:type w:val="bbPlcHdr"/>
+        </w:types>
+        <w:behaviors>
+          <w:behavior w:val="content"/>
+        </w:behaviors>
+        <w:guid w:val="{619C7A82-A1CC-4C96-897F-C7466E35FB7D}"/>
+      </w:docPartPr>
+      <w:docPartBody>
+        <w:p>
+          <w:pPr>
+            <w:pStyle w:val="38F01B0CF1D5417BBDE61515DBD0CAE5"/>
+          </w:pPr>
+          <w:r>
+            <w:rPr>
+              <w:color w:val="4F81BD" w:themeColor="accent1"/>
+            </w:rPr>
+            <w:t>[Pick the date]</w:t>
+          </w:r>
+        </w:p>
+      </w:docPartBody>
+    </w:docPart>
+  </w:docParts>
+</w:glossaryDocument>
+</file>
+
+<file path=word/glossary/fontTable.xml><?xml version="1.0" encoding="utf-8"?>
+<w:fonts xmlns:mc="http://schemas.openxmlformats.org/markup-compatibility/2006" xmlns:r="http://schemas.openxmlformats.org/officeDocument/2006/relationships" xmlns:w="http://schemas.openxmlformats.org/wordprocessingml/2006/main" xmlns:w14="http://schemas.microsoft.com/office/word/2010/wordml" mc:Ignorable="w14">
+  <w:font w:name="Calibri">
+    <w:panose1 w:val="020F0502020204030204"/>
+    <w:charset w:val="00"/>
+    <w:family w:val="swiss"/>
+    <w:pitch w:val="variable"/>
+    <w:sig w:usb0="E00002FF" w:usb1="4000ACFF" w:usb2="00000001" w:usb3="00000000" w:csb0="0000019F" w:csb1="00000000"/>
+  </w:font>
+  <w:font w:name="Times New Roman">
+    <w:panose1 w:val="02020603050405020304"/>
+    <w:charset w:val="00"/>
+    <w:family w:val="roman"/>
+    <w:pitch w:val="variable"/>
+    <w:sig w:usb0="E0002AFF" w:usb1="C0007841" w:usb2="00000009" w:usb3="00000000" w:csb0="000001FF" w:csb1="00000000"/>
+  </w:font>
+  <w:font w:name="Cambria">
+    <w:panose1 w:val="02040503050406030204"/>
+    <w:charset w:val="00"/>
+    <w:family w:val="roman"/>
+    <w:pitch w:val="variable"/>
+    <w:sig w:usb0="E00002FF" w:usb1="400004FF" w:usb2="00000000" w:usb3="00000000" w:csb0="0000019F" w:csb1="00000000"/>
+  </w:font>
+  <w:font w:name="Tahoma">
+    <w:panose1 w:val="020B0604030504040204"/>
+    <w:charset w:val="00"/>
+    <w:family w:val="swiss"/>
+    <w:pitch w:val="variable"/>
+    <w:sig w:usb0="E1002EFF" w:usb1="C000605B" w:usb2="00000029" w:usb3="00000000" w:csb0="000101FF" w:csb1="00000000"/>
+  </w:font>
+</w:fonts>
+</file>
+
+<file path=word/glossary/settings.xml><?xml version="1.0" encoding="utf-8"?>
+<w:settings xmlns:mc="http://schemas.openxmlformats.org/markup-compatibility/2006" xmlns:o="urn:schemas-microsoft-com:office:office" xmlns:r="http://schemas.openxmlformats.org/officeDocument/2006/relationships" xmlns:m="http://schemas.openxmlformats.org/officeDocument/2006/math" xmlns:v="urn:schemas-microsoft-com:vml" xmlns:w10="urn:schemas-microsoft-com:office:word" xmlns:w="http://schemas.openxmlformats.org/wordprocessingml/2006/main" xmlns:w14="http://schemas.microsoft.com/office/word/2010/wordml" xmlns:sl="http://schemas.openxmlformats.org/schemaLibrary/2006/main" mc:Ignorable="w14">
+  <w:view w:val="normal"/>
+  <w:defaultTabStop w:val="720"/>
+  <w:characterSpacingControl w:val="doNotCompress"/>
+  <w:compat>
+    <w:useFELayout/>
+    <w:compatSetting w:name="compatibilityMode" w:uri="http://schemas.microsoft.com/office/word" w:val="14"/>
+    <w:compatSetting w:name="overrideTableStyleFontSizeAndJustification" w:uri="http://schemas.microsoft.com/office/word" w:val="1"/>
+    <w:compatSetting w:name="enableOpenTypeFeatures" w:uri="http://schemas.microsoft.com/office/word" w:val="1"/>
+    <w:compatSetting w:name="doNotFlipMirrorIndents" w:uri="http://schemas.microsoft.com/office/word" w:val="1"/>
+  </w:compat>
+  <w:rsids>
+    <w:rsidRoot w:val="00877C19"/>
+    <w:rsid w:val="00877C19"/>
+  </w:rsids>
+  <m:mathPr>
+    <m:mathFont m:val="Cambria Math"/>
+    <m:brkBin m:val="before"/>
+    <m:brkBinSub m:val="--"/>
+    <m:smallFrac m:val="0"/>
+    <m:dispDef/>
+    <m:lMargin m:val="0"/>
+    <m:rMargin m:val="0"/>
+    <m:defJc m:val="centerGroup"/>
+    <m:wrapIndent m:val="1440"/>
+    <m:intLim m:val="subSup"/>
+    <m:naryLim m:val="undOvr"/>
+  </m:mathPr>
+  <w:themeFontLang w:val="en-US"/>
+  <w:clrSchemeMapping w:bg1="light1" w:t1="dark1" w:bg2="light2" w:t2="dark2" w:accent1="accent1" w:accent2="accent2" w:accent3="accent3" w:accent4="accent4" w:accent5="accent5" w:accent6="accent6" w:hyperlink="hyperlink" w:followedHyperlink="followedHyperlink"/>
+  <w:decimalSymbol w:val="."/>
+  <w:listSeparator w:val=","/>
+</w:settings>
+</file>
+
+<file path=word/glossary/styles.xml><?xml version="1.0" encoding="utf-8"?>
+<w:styles xmlns:mc="http://schemas.openxmlformats.org/markup-compatibility/2006" xmlns:r="http://schemas.openxmlformats.org/officeDocument/2006/relationships" xmlns:w="http://schemas.openxmlformats.org/wordprocessingml/2006/main" xmlns:w14="http://schemas.microsoft.com/office/word/2010/wordml" mc:Ignorable="w14">
+  <w:docDefaults>
+    <w:rPrDefault>
+      <w:rPr>
+        <w:rFonts w:asciiTheme="minorHAnsi" w:eastAsiaTheme="minorEastAsia" w:hAnsiTheme="minorHAnsi" w:cstheme="minorBidi"/>
+        <w:sz w:val="22"/>
+        <w:szCs w:val="22"/>
+        <w:lang w:val="en-US" w:eastAsia="en-US" w:bidi="ar-SA"/>
+      </w:rPr>
+    </w:rPrDefault>
+    <w:pPrDefault>
+      <w:pPr>
+        <w:spacing w:after="200" w:line="276" w:lineRule="auto"/>
+      </w:pPr>
+    </w:pPrDefault>
+  </w:docDefaults>
+  <w:latentStyles w:defLockedState="0" w:defUIPriority="99" w:defSemiHidden="1" w:defUnhideWhenUsed="1" w:defQFormat="0" w:count="267">
+    <w:lsdException w:name="Normal" w:semiHidden="0" w:uiPriority="0" w:unhideWhenUsed="0" w:qFormat="1"/>
+    <w:lsdException w:name="heading 1" w:semiHidden="0" w:uiPriority="9" w:unhideWhenUsed="0" w:qFormat="1"/>
+    <w:lsdException w:name="heading 2" w:uiPriority="9" w:qFormat="1"/>
+    <w:lsdException w:name="heading 3" w:uiPriority="9" w:qFormat="1"/>
+    <w:lsdException w:name="heading 4" w:uiPriority="9" w:qFormat="1"/>
+    <w:lsdException w:name="heading 5" w:uiPriority="9" w:qFormat="1"/>
+    <w:lsdException w:name="heading 6" w:uiPriority="9" w:qFormat="1"/>
+    <w:lsdException w:name="heading 7" w:uiPriority="9" w:qFormat="1"/>
+    <w:lsdException w:name="heading 8" w:uiPriority="9" w:qFormat="1"/>
+    <w:lsdException w:name="heading 9" w:uiPriority="9" w:qFormat="1"/>
+    <w:lsdException w:name="toc 1" w:uiPriority="39"/>
+    <w:lsdException w:name="toc 2" w:uiPriority="39"/>
+    <w:lsdException w:name="toc 3" w:uiPriority="39"/>
+    <w:lsdException w:name="toc 4" w:uiPriority="39"/>
+    <w:lsdException w:name="toc 5" w:uiPriority="39"/>
+    <w:lsdException w:name="toc 6" w:uiPriority="39"/>
+    <w:lsdException w:name="toc 7" w:uiPriority="39"/>
+    <w:lsdException w:name="toc 8" w:uiPriority="39"/>
+    <w:lsdException w:name="toc 9" w:uiPriority="39"/>
+    <w:lsdException w:name="caption" w:uiPriority="35" w:qFormat="1"/>
+    <w:lsdException w:name="Title" w:semiHidden="0" w:uiPriority="10" w:unhideWhenUsed="0" w:qFormat="1"/>
+    <w:lsdException w:name="Default Paragraph Font" w:uiPriority="1"/>
+    <w:lsdException w:name="Subtitle" w:semiHidden="0" w:uiPriority="11" w:unhideWhenUsed="0" w:qFormat="1"/>
+    <w:lsdException w:name="Strong" w:semiHidden="0" w:uiPriority="22" w:unhideWhenUsed="0" w:qFormat="1"/>
+    <w:lsdException w:name="Emphasis" w:semiHidden="0" w:uiPriority="20" w:unhideWhenUsed="0" w:qFormat="1"/>
+    <w:lsdException w:name="Table Grid" w:semiHidden="0" w:uiPriority="59" w:unhideWhenUsed="0"/>
+    <w:lsdException w:name="Placeholder Text" w:unhideWhenUsed="0"/>
+    <w:lsdException w:name="No Spacing" w:semiHidden="0" w:uiPriority="1" w:unhideWhenUsed="0" w:qFormat="1"/>
+    <w:lsdException w:name="Light Shading" w:semiHidden="0" w:uiPriority="60" w:unhideWhenUsed="0"/>
+    <w:lsdException w:name="Light List" w:semiHidden="0" w:uiPriority="61" w:unhideWhenUsed="0"/>
+    <w:lsdException w:name="Light Grid" w:semiHidden="0" w:uiPriority="62" w:unhideWhenUsed="0"/>
+    <w:lsdException w:name="Medium Shading 1" w:semiHidden="0" w:uiPriority="63" w:unhideWhenUsed="0"/>
+    <w:lsdException w:name="Medium Shading 2" w:semiHidden="0" w:uiPriority="64" w:unhideWhenUsed="0"/>
+    <w:lsdException w:name="Medium List 1" w:semiHidden="0" w:uiPriority="65" w:unhideWhenUsed="0"/>
+    <w:lsdException w:name="Medium List 2" w:semiHidden="0" w:uiPriority="66" w:unhideWhenUsed="0"/>
+    <w:lsdException w:name="Medium Grid 1" w:semiHidden="0" w:uiPriority="67" w:unhideWhenUsed="0"/>
+    <w:lsdException w:name="Medium Grid 2" w:semiHidden="0" w:uiPriority="68" w:unhideWhenUsed="0"/>
+    <w:lsdException w:name="Medium Grid 3" w:semiHidden="0" w:uiPriority="69" w:unhideWhenUsed="0"/>
+    <w:lsdException w:name="Dark List" w:semiHidden="0" w:uiPriority="70" w:unhideWhenUsed="0"/>
+    <w:lsdException w:name="Colorful Shading" w:semiHidden="0" w:uiPriority="71" w:unhideWhenUsed="0"/>
+    <w:lsdException w:name="Colorful List" w:semiHidden="0" w:uiPriority="72" w:unhideWhenUsed="0"/>
+    <w:lsdException w:name="Colorful Grid" w:semiHidden="0" w:uiPriority="73" w:unhideWhenUsed="0"/>
+    <w:lsdException w:name="Light Shading Accent 1" w:semiHidden="0" w:uiPriority="60" w:unhideWhenUsed="0"/>
+    <w:lsdException w:name="Light List Accent 1" w:semiHidden="0" w:uiPriority="61" w:unhideWhenUsed="0"/>
+    <w:lsdException w:name="Light Grid Accent 1" w:semiHidden="0" w:uiPriority="62" w:unhideWhenUsed="0"/>
+    <w:lsdException w:name="Medium Shading 1 Accent 1" w:semiHidden="0" w:uiPriority="63" w:unhideWhenUsed="0"/>
+    <w:lsdException w:name="Medium Shading 2 Accent 1" w:semiHidden="0" w:uiPriority="64" w:unhideWhenUsed="0"/>
+    <w:lsdException w:name="Medium List 1 Accent 1" w:semiHidden="0" w:uiPriority="65" w:unhideWhenUsed="0"/>
+    <w:lsdException w:name="Revision" w:unhideWhenUsed="0"/>
+    <w:lsdException w:name="List Paragraph" w:semiHidden="0" w:uiPriority="34" w:unhideWhenUsed="0" w:qFormat="1"/>
+    <w:lsdException w:name="Quote" w:semiHidden="0" w:uiPriority="29" w:unhideWhenUsed="0" w:qFormat="1"/>
+    <w:lsdException w:name="Intense Quote" w:semiHidden="0" w:uiPriority="30" w:unhideWhenUsed="0" w:qFormat="1"/>
+    <w:lsdException w:name="Medium List 2 Accent 1" w:semiHidden="0" w:uiPriority="66" w:unhideWhenUsed="0"/>
+    <w:lsdException w:name="Medium Grid 1 Accent 1" w:semiHidden="0" w:uiPriority="67" w:unhideWhenUsed="0"/>
+    <w:lsdException w:name="Medium Grid 2 Accent 1" w:semiHidden="0" w:uiPriority="68" w:unhideWhenUsed="0"/>
+    <w:lsdException w:name="Medium Grid 3 Accent 1" w:semiHidden="0" w:uiPriority="69" w:unhideWhenUsed="0"/>
+    <w:lsdException w:name="Dark List Accent 1" w:semiHidden="0" w:uiPriority="70" w:unhideWhenUsed="0"/>
+    <w:lsdException w:name="Colorful Shading Accent 1" w:semiHidden="0" w:uiPriority="71" w:unhideWhenUsed="0"/>
+    <w:lsdException w:name="Colorful List Accent 1" w:semiHidden="0" w:uiPriority="72" w:unhideWhenUsed="0"/>
+    <w:lsdException w:name="Colorful Grid Accent 1" w:semiHidden="0" w:uiPriority="73" w:unhideWhenUsed="0"/>
+    <w:lsdException w:name="Light Shading Accent 2" w:semiHidden="0" w:uiPriority="60" w:unhideWhenUsed="0"/>
+    <w:lsdException w:name="Light List Accent 2" w:semiHidden="0" w:uiPriority="61" w:unhideWhenUsed="0"/>
+    <w:lsdException w:name="Light Grid Accent 2" w:semiHidden="0" w:uiPriority="62" w:unhideWhenUsed="0"/>
+    <w:lsdException w:name="Medium Shading 1 Accent 2" w:semiHidden="0" w:uiPriority="63" w:unhideWhenUsed="0"/>
+    <w:lsdException w:name="Medium Shading 2 Accent 2" w:semiHidden="0" w:uiPriority="64" w:unhideWhenUsed="0"/>
+    <w:lsdException w:name="Medium List 1 Accent 2" w:semiHidden="0" w:uiPriority="65" w:unhideWhenUsed="0"/>
+    <w:lsdException w:name="Medium List 2 Accent 2" w:semiHidden="0" w:uiPriority="66" w:unhideWhenUsed="0"/>
+    <w:lsdException w:name="Medium Grid 1 Accent 2" w:semiHidden="0" w:uiPriority="67" w:unhideWhenUsed="0"/>
+    <w:lsdException w:name="Medium Grid 2 Accent 2" w:semiHidden="0" w:uiPriority="68" w:unhideWhenUsed="0"/>
+    <w:lsdException w:name="Medium Grid 3 Accent 2" w:semiHidden="0" w:uiPriority="69" w:unhideWhenUsed="0"/>
+    <w:lsdException w:name="Dark List Accent 2" w:semiHidden="0" w:uiPriority="70" w:unhideWhenUsed="0"/>
+    <w:lsdException w:name="Colorful Shading Accent 2" w:semiHidden="0" w:uiPriority="71" w:unhideWhenUsed="0"/>
+    <w:lsdException w:name="Colorful List Accent 2" w:semiHidden="0" w:uiPriority="72" w:unhideWhenUsed="0"/>
+    <w:lsdException w:name="Colorful Grid Accent 2" w:semiHidden="0" w:uiPriority="73" w:unhideWhenUsed="0"/>
+    <w:lsdException w:name="Light Shading Accent 3" w:semiHidden="0" w:uiPriority="60" w:unhideWhenUsed="0"/>
+    <w:lsdException w:name="Light List Accent 3" w:semiHidden="0" w:uiPriority="61" w:unhideWhenUsed="0"/>
+    <w:lsdException w:name="Light Grid Accent 3" w:semiHidden="0" w:uiPriority="62" w:unhideWhenUsed="0"/>
+    <w:lsdException w:name="Medium Shading 1 Accent 3" w:semiHidden="0" w:uiPriority="63" w:unhideWhenUsed="0"/>
+    <w:lsdException w:name="Medium Shading 2 Accent 3" w:semiHidden="0" w:uiPriority="64" w:unhideWhenUsed="0"/>
+    <w:lsdException w:name="Medium List 1 Accent 3" w:semiHidden="0" w:uiPriority="65" w:unhideWhenUsed="0"/>
+    <w:lsdException w:name="Medium List 2 Accent 3" w:semiHidden="0" w:uiPriority="66" w:unhideWhenUsed="0"/>
+    <w:lsdException w:name="Medium Grid 1 Accent 3" w:semiHidden="0" w:uiPriority="67" w:unhideWhenUsed="0"/>
+    <w:lsdException w:name="Medium Grid 2 Accent 3" w:semiHidden="0" w:uiPriority="68" w:unhideWhenUsed="0"/>
+    <w:lsdException w:name="Medium Grid 3 Accent 3" w:semiHidden="0" w:uiPriority="69" w:unhideWhenUsed="0"/>
+    <w:lsdException w:name="Dark List Accent 3" w:semiHidden="0" w:uiPriority="70" w:unhideWhenUsed="0"/>
+    <w:lsdException w:name="Colorful Shading Accent 3" w:semiHidden="0" w:uiPriority="71" w:unhideWhenUsed="0"/>
+    <w:lsdException w:name="Colorful List Accent 3" w:semiHidden="0" w:uiPriority="72" w:unhideWhenUsed="0"/>
+    <w:lsdException w:name="Colorful Grid Accent 3" w:semiHidden="0" w:uiPriority="73" w:unhideWhenUsed="0"/>
+    <w:lsdException w:name="Light Shading Accent 4" w:semiHidden="0" w:uiPriority="60" w:unhideWhenUsed="0"/>
+    <w:lsdException w:name="Light List Accent 4" w:semiHidden="0" w:uiPriority="61" w:unhideWhenUsed="0"/>
+    <w:lsdException w:name="Light Grid Accent 4" w:semiHidden="0" w:uiPriority="62" w:unhideWhenUsed="0"/>
+    <w:lsdException w:name="Medium Shading 1 Accent 4" w:semiHidden="0" w:uiPriority="63" w:unhideWhenUsed="0"/>
+    <w:lsdException w:name="Medium Shading 2 Accent 4" w:semiHidden="0" w:uiPriority="64" w:unhideWhenUsed="0"/>
+    <w:lsdException w:name="Medium List 1 Accent 4" w:semiHidden="0" w:uiPriority="65" w:unhideWhenUsed="0"/>
+    <w:lsdException w:name="Medium List 2 Accent 4" w:semiHidden="0" w:uiPriority="66" w:unhideWhenUsed="0"/>
+    <w:lsdException w:name="Medium Grid 1 Accent 4" w:semiHidden="0" w:uiPriority="67" w:unhideWhenUsed="0"/>
+    <w:lsdException w:name="Medium Grid 2 Accent 4" w:semiHidden="0" w:uiPriority="68" w:unhideWhenUsed="0"/>
+    <w:lsdException w:name="Medium Grid 3 Accent 4" w:semiHidden="0" w:uiPriority="69" w:unhideWhenUsed="0"/>
+    <w:lsdException w:name="Dark List Accent 4" w:semiHidden="0" w:uiPriority="70" w:unhideWhenUsed="0"/>
+    <w:lsdException w:name="Colorful Shading Accent 4" w:semiHidden="0" w:uiPriority="71" w:unhideWhenUsed="0"/>
+    <w:lsdException w:name="Colorful List Accent 4" w:semiHidden="0" w:uiPriority="72" w:unhideWhenUsed="0"/>
+    <w:lsdException w:name="Colorful Grid Accent 4" w:semiHidden="0" w:uiPriority="73" w:unhideWhenUsed="0"/>
+    <w:lsdException w:name="Light Shading Accent 5" w:semiHidden="0" w:uiPriority="60" w:unhideWhenUsed="0"/>
+    <w:lsdException w:name="Light List Accent 5" w:semiHidden="0" w:uiPriority="61" w:unhideWhenUsed="0"/>
+    <w:lsdException w:name="Light Grid Accent 5" w:semiHidden="0" w:uiPriority="62" w:unhideWhenUsed="0"/>
+    <w:lsdException w:name="Medium Shading 1 Accent 5" w:semiHidden="0" w:uiPriority="63" w:unhideWhenUsed="0"/>
+    <w:lsdException w:name="Medium Shading 2 Accent 5" w:semiHidden="0" w:uiPriority="64" w:unhideWhenUsed="0"/>
+    <w:lsdException w:name="Medium List 1 Accent 5" w:semiHidden="0" w:uiPriority="65" w:unhideWhenUsed="0"/>
+    <w:lsdException w:name="Medium List 2 Accent 5" w:semiHidden="0" w:uiPriority="66" w:unhideWhenUsed="0"/>
+    <w:lsdException w:name="Medium Grid 1 Accent 5" w:semiHidden="0" w:uiPriority="67" w:unhideWhenUsed="0"/>
+    <w:lsdException w:name="Medium Grid 2 Accent 5" w:semiHidden="0" w:uiPriority="68" w:unhideWhenUsed="0"/>
+    <w:lsdException w:name="Medium Grid 3 Accent 5" w:semiHidden="0" w:uiPriority="69" w:unhideWhenUsed="0"/>
+    <w:lsdException w:name="Dark List Accent 5" w:semiHidden="0" w:uiPriority="70" w:unhideWhenUsed="0"/>
+    <w:lsdException w:name="Colorful Shading Accent 5" w:semiHidden="0" w:uiPriority="71" w:unhideWhenUsed="0"/>
+    <w:lsdException w:name="Colorful List Accent 5" w:semiHidden="0" w:uiPriority="72" w:unhideWhenUsed="0"/>
+    <w:lsdException w:name="Colorful Grid Accent 5" w:semiHidden="0" w:uiPriority="73" w:unhideWhenUsed="0"/>
+    <w:lsdException w:name="Light Shading Accent 6" w:semiHidden="0" w:uiPriority="60" w:unhideWhenUsed="0"/>
+    <w:lsdException w:name="Light List Accent 6" w:semiHidden="0" w:uiPriority="61" w:unhideWhenUsed="0"/>
+    <w:lsdException w:name="Light Grid Accent 6" w:semiHidden="0" w:uiPriority="62" w:unhideWhenUsed="0"/>
+    <w:lsdException w:name="Medium Shading 1 Accent 6" w:semiHidden="0" w:uiPriority="63" w:unhideWhenUsed="0"/>
+    <w:lsdException w:name="Medium Shading 2 Accent 6" w:semiHidden="0" w:uiPriority="64" w:unhideWhenUsed="0"/>
+    <w:lsdException w:name="Medium List 1 Accent 6" w:semiHidden="0" w:uiPriority="65" w:unhideWhenUsed="0"/>
+    <w:lsdException w:name="Medium List 2 Accent 6" w:semiHidden="0" w:uiPriority="66" w:unhideWhenUsed="0"/>
+    <w:lsdException w:name="Medium Grid 1 Accent 6" w:semiHidden="0" w:uiPriority="67" w:unhideWhenUsed="0"/>
+    <w:lsdException w:name="Medium Grid 2 Accent 6" w:semiHidden="0" w:uiPriority="68" w:unhideWhenUsed="0"/>
+    <w:lsdException w:name="Medium Grid 3 Accent 6" w:semiHidden="0" w:uiPriority="69" w:unhideWhenUsed="0"/>
+    <w:lsdException w:name="Dark List Accent 6" w:semiHidden="0" w:uiPriority="70" w:unhideWhenUsed="0"/>
+    <w:lsdException w:name="Colorful Shading Accent 6" w:semiHidden="0" w:uiPriority="71" w:unhideWhenUsed="0"/>
+    <w:lsdException w:name="Colorful List Accent 6" w:semiHidden="0" w:uiPriority="72" w:unhideWhenUsed="0"/>
+    <w:lsdException w:name="Colorful Grid Accent 6" w:semiHidden="0" w:uiPriority="73" w:unhideWhenUsed="0"/>
+    <w:lsdException w:name="Subtle Emphasis" w:semiHidden="0" w:uiPriority="19" w:unhideWhenUsed="0" w:qFormat="1"/>
+    <w:lsdException w:name="Intense Emphasis" w:semiHidden="0" w:uiPriority="21" w:unhideWhenUsed="0" w:qFormat="1"/>
+    <w:lsdException w:name="Subtle Reference" w:semiHidden="0" w:uiPriority="31" w:unhideWhenUsed="0" w:qFormat="1"/>
+    <w:lsdException w:name="Intense Reference" w:semiHidden="0" w:uiPriority="32" w:unhideWhenUsed="0" w:qFormat="1"/>
+    <w:lsdException w:name="Book Title" w:semiHidden="0" w:uiPriority="33" w:unhideWhenUsed="0" w:qFormat="1"/>
+    <w:lsdException w:name="Bibliography" w:uiPriority="37"/>
+    <w:lsdException w:name="TOC Heading" w:uiPriority="39" w:qFormat="1"/>
+  </w:latentStyles>
+  <w:style w:type="paragraph" w:default="1" w:styleId="Normal">
+    <w:name w:val="Normal"/>
+    <w:qFormat/>
+  </w:style>
+  <w:style w:type="character" w:default="1" w:styleId="DefaultParagraphFont">
+    <w:name w:val="Default Paragraph Font"/>
+    <w:uiPriority w:val="1"/>
+    <w:semiHidden/>
+    <w:unhideWhenUsed/>
+  </w:style>
+  <w:style w:type="table" w:default="1" w:styleId="TableNormal">
+    <w:name w:val="Normal Table"/>
+    <w:uiPriority w:val="99"/>
+    <w:semiHidden/>
+    <w:unhideWhenUsed/>
+    <w:tblPr>
+      <w:tblInd w:w="0" w:type="dxa"/>
+      <w:tblCellMar>
+        <w:top w:w="0" w:type="dxa"/>
+        <w:left w:w="108" w:type="dxa"/>
+        <w:bottom w:w="0" w:type="dxa"/>
+        <w:right w:w="108" w:type="dxa"/>
+      </w:tblCellMar>
+    </w:tblPr>
+  </w:style>
+  <w:style w:type="numbering" w:default="1" w:styleId="NoList">
+    <w:name w:val="No List"/>
+    <w:uiPriority w:val="99"/>
+    <w:semiHidden/>
+    <w:unhideWhenUsed/>
+  </w:style>
+  <w:style w:type="paragraph" w:customStyle="1" w:styleId="F86CD29CF89448328BC6C208FD6C374D">
+    <w:name w:val="F86CD29CF89448328BC6C208FD6C374D"/>
+    <w:rsid w:val="00877C19"/>
+  </w:style>
+  <w:style w:type="paragraph" w:customStyle="1" w:styleId="B9DD8CA06E3B49A09AEB4299583230FF">
+    <w:name w:val="B9DD8CA06E3B49A09AEB4299583230FF"/>
+    <w:rsid w:val="00877C19"/>
+  </w:style>
+  <w:style w:type="paragraph" w:customStyle="1" w:styleId="42DF4758F4A54FA38861891D6631C801">
+    <w:name w:val="42DF4758F4A54FA38861891D6631C801"/>
+    <w:rsid w:val="00877C19"/>
+  </w:style>
+  <w:style w:type="paragraph" w:customStyle="1" w:styleId="D2AC4AB6806A472580EAD608131FA192">
+    <w:name w:val="D2AC4AB6806A472580EAD608131FA192"/>
+    <w:rsid w:val="00877C19"/>
+  </w:style>
+  <w:style w:type="paragraph" w:customStyle="1" w:styleId="38F01B0CF1D5417BBDE61515DBD0CAE5">
+    <w:name w:val="38F01B0CF1D5417BBDE61515DBD0CAE5"/>
+    <w:rsid w:val="00877C19"/>
+  </w:style>
+</w:styles>
+</file>
+
+<file path=word/glossary/stylesWithEffects.xml><?xml version="1.0" encoding="utf-8"?>
+<w:styles xmlns:wpc="http://schemas.microsoft.com/office/word/2010/wordprocessingCanvas" xmlns:mc="http://schemas.openxmlformats.org/markup-compatibility/2006" xmlns:o="urn:schemas-microsoft-com:office:office" xmlns:r="http://schemas.openxmlformats.org/officeDocument/2006/relationships" xmlns:m="http://schemas.openxmlformats.org/officeDocument/2006/math" xmlns:v="urn:schemas-microsoft-com:vml" xmlns:wp14="http://schemas.microsoft.com/office/word/2010/wordprocessingDrawing" xmlns:wp="http://schemas.openxmlformats.org/drawingml/2006/wordprocessingDrawing" xmlns:w10="urn:schemas-microsoft-com:office:word" xmlns:w="http://schemas.openxmlformats.org/wordprocessingml/2006/main" xmlns:w14="http://schemas.microsoft.com/office/word/2010/wordml" xmlns:wpg="http://schemas.microsoft.com/office/word/2010/wordprocessingGroup" xmlns:wpi="http://schemas.microsoft.com/office/word/2010/wordprocessingInk" xmlns:wne="http://schemas.microsoft.com/office/word/2006/wordml" xmlns:wps="http://schemas.microsoft.com/office/word/2010/wordprocessingShape" mc:Ignorable="w14 wp14">
+  <w:docDefaults>
+    <w:rPrDefault>
+      <w:rPr>
+        <w:rFonts w:asciiTheme="minorHAnsi" w:eastAsiaTheme="minorEastAsia" w:hAnsiTheme="minorHAnsi" w:cstheme="minorBidi"/>
+        <w:sz w:val="22"/>
+        <w:szCs w:val="22"/>
+        <w:lang w:val="en-US" w:eastAsia="en-US" w:bidi="ar-SA"/>
+      </w:rPr>
+    </w:rPrDefault>
+    <w:pPrDefault>
+      <w:pPr>
+        <w:spacing w:after="200" w:line="276" w:lineRule="auto"/>
+      </w:pPr>
+    </w:pPrDefault>
+  </w:docDefaults>
+  <w:latentStyles w:defLockedState="0" w:defUIPriority="99" w:defSemiHidden="1" w:defUnhideWhenUsed="1" w:defQFormat="0" w:count="267">
+    <w:lsdException w:name="Normal" w:semiHidden="0" w:uiPriority="0" w:unhideWhenUsed="0" w:qFormat="1"/>
+    <w:lsdException w:name="heading 1" w:semiHidden="0" w:uiPriority="9" w:unhideWhenUsed="0" w:qFormat="1"/>
+    <w:lsdException w:name="heading 2" w:uiPriority="9" w:qFormat="1"/>
+    <w:lsdException w:name="heading 3" w:uiPriority="9" w:qFormat="1"/>
+    <w:lsdException w:name="heading 4" w:uiPriority="9" w:qFormat="1"/>
+    <w:lsdException w:name="heading 5" w:uiPriority="9" w:qFormat="1"/>
+    <w:lsdException w:name="heading 6" w:uiPriority="9" w:qFormat="1"/>
+    <w:lsdException w:name="heading 7" w:uiPriority="9" w:qFormat="1"/>
+    <w:lsdException w:name="heading 8" w:uiPriority="9" w:qFormat="1"/>
+    <w:lsdException w:name="heading 9" w:uiPriority="9" w:qFormat="1"/>
+    <w:lsdException w:name="toc 1" w:uiPriority="39"/>
+    <w:lsdException w:name="toc 2" w:uiPriority="39"/>
+    <w:lsdException w:name="toc 3" w:uiPriority="39"/>
+    <w:lsdException w:name="toc 4" w:uiPriority="39"/>
+    <w:lsdException w:name="toc 5" w:uiPriority="39"/>
+    <w:lsdException w:name="toc 6" w:uiPriority="39"/>
+    <w:lsdException w:name="toc 7" w:uiPriority="39"/>
+    <w:lsdException w:name="toc 8" w:uiPriority="39"/>
+    <w:lsdException w:name="toc 9" w:uiPriority="39"/>
+    <w:lsdException w:name="caption" w:uiPriority="35" w:qFormat="1"/>
+    <w:lsdException w:name="Title" w:semiHidden="0" w:uiPriority="10" w:unhideWhenUsed="0" w:qFormat="1"/>
+    <w:lsdException w:name="Default Paragraph Font" w:uiPriority="1"/>
+    <w:lsdException w:name="Subtitle" w:semiHidden="0" w:uiPriority="11" w:unhideWhenUsed="0" w:qFormat="1"/>
+    <w:lsdException w:name="Strong" w:semiHidden="0" w:uiPriority="22" w:unhideWhenUsed="0" w:qFormat="1"/>
+    <w:lsdException w:name="Emphasis" w:semiHidden="0" w:uiPriority="20" w:unhideWhenUsed="0" w:qFormat="1"/>
+    <w:lsdException w:name="Table Grid" w:semiHidden="0" w:uiPriority="59" w:unhideWhenUsed="0"/>
+    <w:lsdException w:name="Placeholder Text" w:unhideWhenUsed="0"/>
+    <w:lsdException w:name="No Spacing" w:semiHidden="0" w:uiPriority="1" w:unhideWhenUsed="0" w:qFormat="1"/>
+    <w:lsdException w:name="Light Shading" w:semiHidden="0" w:uiPriority="60" w:unhideWhenUsed="0"/>
+    <w:lsdException w:name="Light List" w:semiHidden="0" w:uiPriority="61" w:unhideWhenUsed="0"/>
+    <w:lsdException w:name="Light Grid" w:semiHidden="0" w:uiPriority="62" w:unhideWhenUsed="0"/>
+    <w:lsdException w:name="Medium Shading 1" w:semiHidden="0" w:uiPriority="63" w:unhideWhenUsed="0"/>
+    <w:lsdException w:name="Medium Shading 2" w:semiHidden="0" w:uiPriority="64" w:unhideWhenUsed="0"/>
+    <w:lsdException w:name="Medium List 1" w:semiHidden="0" w:uiPriority="65" w:unhideWhenUsed="0"/>
+    <w:lsdException w:name="Medium List 2" w:semiHidden="0" w:uiPriority="66" w:unhideWhenUsed="0"/>
+    <w:lsdException w:name="Medium Grid 1" w:semiHidden="0" w:uiPriority="67" w:unhideWhenUsed="0"/>
+    <w:lsdException w:name="Medium Grid 2" w:semiHidden="0" w:uiPriority="68" w:unhideWhenUsed="0"/>
+    <w:lsdException w:name="Medium Grid 3" w:semiHidden="0" w:uiPriority="69" w:unhideWhenUsed="0"/>
+    <w:lsdException w:name="Dark List" w:semiHidden="0" w:uiPriority="70" w:unhideWhenUsed="0"/>
+    <w:lsdException w:name="Colorful Shading" w:semiHidden="0" w:uiPriority="71" w:unhideWhenUsed="0"/>
+    <w:lsdException w:name="Colorful List" w:semiHidden="0" w:uiPriority="72" w:unhideWhenUsed="0"/>
+    <w:lsdException w:name="Colorful Grid" w:semiHidden="0" w:uiPriority="73" w:unhideWhenUsed="0"/>
+    <w:lsdException w:name="Light Shading Accent 1" w:semiHidden="0" w:uiPriority="60" w:unhideWhenUsed="0"/>
+    <w:lsdException w:name="Light List Accent 1" w:semiHidden="0" w:uiPriority="61" w:unhideWhenUsed="0"/>
+    <w:lsdException w:name="Light Grid Accent 1" w:semiHidden="0" w:uiPriority="62" w:unhideWhenUsed="0"/>
+    <w:lsdException w:name="Medium Shading 1 Accent 1" w:semiHidden="0" w:uiPriority="63" w:unhideWhenUsed="0"/>
+    <w:lsdException w:name="Medium Shading 2 Accent 1" w:semiHidden="0" w:uiPriority="64" w:unhideWhenUsed="0"/>
+    <w:lsdException w:name="Medium List 1 Accent 1" w:semiHidden="0" w:uiPriority="65" w:unhideWhenUsed="0"/>
+    <w:lsdException w:name="Revision" w:unhideWhenUsed="0"/>
+    <w:lsdException w:name="List Paragraph" w:semiHidden="0" w:uiPriority="34" w:unhideWhenUsed="0" w:qFormat="1"/>
+    <w:lsdException w:name="Quote" w:semiHidden="0" w:uiPriority="29" w:unhideWhenUsed="0" w:qFormat="1"/>
+    <w:lsdException w:name="Intense Quote" w:semiHidden="0" w:uiPriority="30" w:unhideWhenUsed="0" w:qFormat="1"/>
+    <w:lsdException w:name="Medium List 2 Accent 1" w:semiHidden="0" w:uiPriority="66" w:unhideWhenUsed="0"/>
+    <w:lsdException w:name="Medium Grid 1 Accent 1" w:semiHidden="0" w:uiPriority="67" w:unhideWhenUsed="0"/>
+    <w:lsdException w:name="Medium Grid 2 Accent 1" w:semiHidden="0" w:uiPriority="68" w:unhideWhenUsed="0"/>
+    <w:lsdException w:name="Medium Grid 3 Accent 1" w:semiHidden="0" w:uiPriority="69" w:unhideWhenUsed="0"/>
+    <w:lsdException w:name="Dark List Accent 1" w:semiHidden="0" w:uiPriority="70" w:unhideWhenUsed="0"/>
+    <w:lsdException w:name="Colorful Shading Accent 1" w:semiHidden="0" w:uiPriority="71" w:unhideWhenUsed="0"/>
+    <w:lsdException w:name="Colorful List Accent 1" w:semiHidden="0" w:uiPriority="72" w:unhideWhenUsed="0"/>
+    <w:lsdException w:name="Colorful Grid Accent 1" w:semiHidden="0" w:uiPriority="73" w:unhideWhenUsed="0"/>
+    <w:lsdException w:name="Light Shading Accent 2" w:semiHidden="0" w:uiPriority="60" w:unhideWhenUsed="0"/>
+    <w:lsdException w:name="Light List Accent 2" w:semiHidden="0" w:uiPriority="61" w:unhideWhenUsed="0"/>
+    <w:lsdException w:name="Light Grid Accent 2" w:semiHidden="0" w:uiPriority="62" w:unhideWhenUsed="0"/>
+    <w:lsdException w:name="Medium Shading 1 Accent 2" w:semiHidden="0" w:uiPriority="63" w:unhideWhenUsed="0"/>
+    <w:lsdException w:name="Medium Shading 2 Accent 2" w:semiHidden="0" w:uiPriority="64" w:unhideWhenUsed="0"/>
+    <w:lsdException w:name="Medium List 1 Accent 2" w:semiHidden="0" w:uiPriority="65" w:unhideWhenUsed="0"/>
+    <w:lsdException w:name="Medium List 2 Accent 2" w:semiHidden="0" w:uiPriority="66" w:unhideWhenUsed="0"/>
+    <w:lsdException w:name="Medium Grid 1 Accent 2" w:semiHidden="0" w:uiPriority="67" w:unhideWhenUsed="0"/>
+    <w:lsdException w:name="Medium Grid 2 Accent 2" w:semiHidden="0" w:uiPriority="68" w:unhideWhenUsed="0"/>
+    <w:lsdException w:name="Medium Grid 3 Accent 2" w:semiHidden="0" w:uiPriority="69" w:unhideWhenUsed="0"/>
+    <w:lsdException w:name="Dark List Accent 2" w:semiHidden="0" w:uiPriority="70" w:unhideWhenUsed="0"/>
+    <w:lsdException w:name="Colorful Shading Accent 2" w:semiHidden="0" w:uiPriority="71" w:unhideWhenUsed="0"/>
+    <w:lsdException w:name="Colorful List Accent 2" w:semiHidden="0" w:uiPriority="72" w:unhideWhenUsed="0"/>
+    <w:lsdException w:name="Colorful Grid Accent 2" w:semiHidden="0" w:uiPriority="73" w:unhideWhenUsed="0"/>
+    <w:lsdException w:name="Light Shading Accent 3" w:semiHidden="0" w:uiPriority="60" w:unhideWhenUsed="0"/>
+    <w:lsdException w:name="Light List Accent 3" w:semiHidden="0" w:uiPriority="61" w:unhideWhenUsed="0"/>
+    <w:lsdException w:name="Light Grid Accent 3" w:semiHidden="0" w:uiPriority="62" w:unhideWhenUsed="0"/>
+    <w:lsdException w:name="Medium Shading 1 Accent 3" w:semiHidden="0" w:uiPriority="63" w:unhideWhenUsed="0"/>
+    <w:lsdException w:name="Medium Shading 2 Accent 3" w:semiHidden="0" w:uiPriority="64" w:unhideWhenUsed="0"/>
+    <w:lsdException w:name="Medium List 1 Accent 3" w:semiHidden="0" w:uiPriority="65" w:unhideWhenUsed="0"/>
+    <w:lsdException w:name="Medium List 2 Accent 3" w:semiHidden="0" w:uiPriority="66" w:unhideWhenUsed="0"/>
+    <w:lsdException w:name="Medium Grid 1 Accent 3" w:semiHidden="0" w:uiPriority="67" w:unhideWhenUsed="0"/>
+    <w:lsdException w:name="Medium Grid 2 Accent 3" w:semiHidden="0" w:uiPriority="68" w:unhideWhenUsed="0"/>
+    <w:lsdException w:name="Medium Grid 3 Accent 3" w:semiHidden="0" w:uiPriority="69" w:unhideWhenUsed="0"/>
+    <w:lsdException w:name="Dark List Accent 3" w:semiHidden="0" w:uiPriority="70" w:unhideWhenUsed="0"/>
+    <w:lsdException w:name="Colorful Shading Accent 3" w:semiHidden="0" w:uiPriority="71" w:unhideWhenUsed="0"/>
+    <w:lsdException w:name="Colorful List Accent 3" w:semiHidden="0" w:uiPriority="72" w:unhideWhenUsed="0"/>
+    <w:lsdException w:name="Colorful Grid Accent 3" w:semiHidden="0" w:uiPriority="73" w:unhideWhenUsed="0"/>
+    <w:lsdException w:name="Light Shading Accent 4" w:semiHidden="0" w:uiPriority="60" w:unhideWhenUsed="0"/>
+    <w:lsdException w:name="Light List Accent 4" w:semiHidden="0" w:uiPriority="61" w:unhideWhenUsed="0"/>
+    <w:lsdException w:name="Light Grid Accent 4" w:semiHidden="0" w:uiPriority="62" w:unhideWhenUsed="0"/>
+    <w:lsdException w:name="Medium Shading 1 Accent 4" w:semiHidden="0" w:uiPriority="63" w:unhideWhenUsed="0"/>
+    <w:lsdException w:name="Medium Shading 2 Accent 4" w:semiHidden="0" w:uiPriority="64" w:unhideWhenUsed="0"/>
+    <w:lsdException w:name="Medium List 1 Accent 4" w:semiHidden="0" w:uiPriority="65" w:unhideWhenUsed="0"/>
+    <w:lsdException w:name="Medium List 2 Accent 4" w:semiHidden="0" w:uiPriority="66" w:unhideWhenUsed="0"/>
+    <w:lsdException w:name="Medium Grid 1 Accent 4" w:semiHidden="0" w:uiPriority="67" w:unhideWhenUsed="0"/>
+    <w:lsdException w:name="Medium Grid 2 Accent 4" w:semiHidden="0" w:uiPriority="68" w:unhideWhenUsed="0"/>
+    <w:lsdException w:name="Medium Grid 3 Accent 4" w:semiHidden="0" w:uiPriority="69" w:unhideWhenUsed="0"/>
+    <w:lsdException w:name="Dark List Accent 4" w:semiHidden="0" w:uiPriority="70" w:unhideWhenUsed="0"/>
+    <w:lsdException w:name="Colorful Shading Accent 4" w:semiHidden="0" w:uiPriority="71" w:unhideWhenUsed="0"/>
+    <w:lsdException w:name="Colorful List Accent 4" w:semiHidden="0" w:uiPriority="72" w:unhideWhenUsed="0"/>
+    <w:lsdException w:name="Colorful Grid Accent 4" w:semiHidden="0" w:uiPriority="73" w:unhideWhenUsed="0"/>
+    <w:lsdException w:name="Light Shading Accent 5" w:semiHidden="0" w:uiPriority="60" w:unhideWhenUsed="0"/>
+    <w:lsdException w:name="Light List Accent 5" w:semiHidden="0" w:uiPriority="61" w:unhideWhenUsed="0"/>
+    <w:lsdException w:name="Light Grid Accent 5" w:semiHidden="0" w:uiPriority="62" w:unhideWhenUsed="0"/>
+    <w:lsdException w:name="Medium Shading 1 Accent 5" w:semiHidden="0" w:uiPriority="63" w:unhideWhenUsed="0"/>
+    <w:lsdException w:name="Medium Shading 2 Accent 5" w:semiHidden="0" w:uiPriority="64" w:unhideWhenUsed="0"/>
+    <w:lsdException w:name="Medium List 1 Accent 5" w:semiHidden="0" w:uiPriority="65" w:unhideWhenUsed="0"/>
+    <w:lsdException w:name="Medium List 2 Accent 5" w:semiHidden="0" w:uiPriority="66" w:unhideWhenUsed="0"/>
+    <w:lsdException w:name="Medium Grid 1 Accent 5" w:semiHidden="0" w:uiPriority="67" w:unhideWhenUsed="0"/>
+    <w:lsdException w:name="Medium Grid 2 Accent 5" w:semiHidden="0" w:uiPriority="68" w:unhideWhenUsed="0"/>
+    <w:lsdException w:name="Medium Grid 3 Accent 5" w:semiHidden="0" w:uiPriority="69" w:unhideWhenUsed="0"/>
+    <w:lsdException w:name="Dark List Accent 5" w:semiHidden="0" w:uiPriority="70" w:unhideWhenUsed="0"/>
+    <w:lsdException w:name="Colorful Shading Accent 5" w:semiHidden="0" w:uiPriority="71" w:unhideWhenUsed="0"/>
+    <w:lsdException w:name="Colorful List Accent 5" w:semiHidden="0" w:uiPriority="72" w:unhideWhenUsed="0"/>
+    <w:lsdException w:name="Colorful Grid Accent 5" w:semiHidden="0" w:uiPriority="73" w:unhideWhenUsed="0"/>
+    <w:lsdException w:name="Light Shading Accent 6" w:semiHidden="0" w:uiPriority="60" w:unhideWhenUsed="0"/>
+    <w:lsdException w:name="Light List Accent 6" w:semiHidden="0" w:uiPriority="61" w:unhideWhenUsed="0"/>
+    <w:lsdException w:name="Light Grid Accent 6" w:semiHidden="0" w:uiPriority="62" w:unhideWhenUsed="0"/>
+    <w:lsdException w:name="Medium Shading 1 Accent 6" w:semiHidden="0" w:uiPriority="63" w:unhideWhenUsed="0"/>
+    <w:lsdException w:name="Medium Shading 2 Accent 6" w:semiHidden="0" w:uiPriority="64" w:unhideWhenUsed="0"/>
+    <w:lsdException w:name="Medium List 1 Accent 6" w:semiHidden="0" w:uiPriority="65" w:unhideWhenUsed="0"/>
+    <w:lsdException w:name="Medium List 2 Accent 6" w:semiHidden="0" w:uiPriority="66" w:unhideWhenUsed="0"/>
+    <w:lsdException w:name="Medium Grid 1 Accent 6" w:semiHidden="0" w:uiPriority="67" w:unhideWhenUsed="0"/>
+    <w:lsdException w:name="Medium Grid 2 Accent 6" w:semiHidden="0" w:uiPriority="68" w:unhideWhenUsed="0"/>
+    <w:lsdException w:name="Medium Grid 3 Accent 6" w:semiHidden="0" w:uiPriority="69" w:unhideWhenUsed="0"/>
+    <w:lsdException w:name="Dark List Accent 6" w:semiHidden="0" w:uiPriority="70" w:unhideWhenUsed="0"/>
+    <w:lsdException w:name="Colorful Shading Accent 6" w:semiHidden="0" w:uiPriority="71" w:unhideWhenUsed="0"/>
+    <w:lsdException w:name="Colorful List Accent 6" w:semiHidden="0" w:uiPriority="72" w:unhideWhenUsed="0"/>
+    <w:lsdException w:name="Colorful Grid Accent 6" w:semiHidden="0" w:uiPriority="73" w:unhideWhenUsed="0"/>
+    <w:lsdException w:name="Subtle Emphasis" w:semiHidden="0" w:uiPriority="19" w:unhideWhenUsed="0" w:qFormat="1"/>
+    <w:lsdException w:name="Intense Emphasis" w:semiHidden="0" w:uiPriority="21" w:unhideWhenUsed="0" w:qFormat="1"/>
+    <w:lsdException w:name="Subtle Reference" w:semiHidden="0" w:uiPriority="31" w:unhideWhenUsed="0" w:qFormat="1"/>
+    <w:lsdException w:name="Intense Reference" w:semiHidden="0" w:uiPriority="32" w:unhideWhenUsed="0" w:qFormat="1"/>
+    <w:lsdException w:name="Book Title" w:semiHidden="0" w:uiPriority="33" w:unhideWhenUsed="0" w:qFormat="1"/>
+    <w:lsdException w:name="Bibliography" w:uiPriority="37"/>
+    <w:lsdException w:name="TOC Heading" w:uiPriority="39" w:qFormat="1"/>
+  </w:latentStyles>
+  <w:style w:type="paragraph" w:default="1" w:styleId="Normal">
+    <w:name w:val="Normal"/>
+    <w:qFormat/>
+  </w:style>
+  <w:style w:type="character" w:default="1" w:styleId="DefaultParagraphFont">
+    <w:name w:val="Default Paragraph Font"/>
+    <w:uiPriority w:val="1"/>
+    <w:semiHidden/>
+    <w:unhideWhenUsed/>
+  </w:style>
+  <w:style w:type="table" w:default="1" w:styleId="TableNormal">
+    <w:name w:val="Normal Table"/>
+    <w:uiPriority w:val="99"/>
+    <w:semiHidden/>
+    <w:unhideWhenUsed/>
+    <w:tblPr>
+      <w:tblInd w:w="0" w:type="dxa"/>
+      <w:tblCellMar>
+        <w:top w:w="0" w:type="dxa"/>
+        <w:left w:w="108" w:type="dxa"/>
+        <w:bottom w:w="0" w:type="dxa"/>
+        <w:right w:w="108" w:type="dxa"/>
+      </w:tblCellMar>
+    </w:tblPr>
+  </w:style>
+  <w:style w:type="numbering" w:default="1" w:styleId="NoList">
+    <w:name w:val="No List"/>
+    <w:uiPriority w:val="99"/>
+    <w:semiHidden/>
+    <w:unhideWhenUsed/>
+  </w:style>
+  <w:style w:type="paragraph" w:customStyle="1" w:styleId="F86CD29CF89448328BC6C208FD6C374D">
+    <w:name w:val="F86CD29CF89448328BC6C208FD6C374D"/>
+    <w:rsid w:val="00877C19"/>
+  </w:style>
+  <w:style w:type="paragraph" w:customStyle="1" w:styleId="B9DD8CA06E3B49A09AEB4299583230FF">
+    <w:name w:val="B9DD8CA06E3B49A09AEB4299583230FF"/>
+    <w:rsid w:val="00877C19"/>
+  </w:style>
+  <w:style w:type="paragraph" w:customStyle="1" w:styleId="42DF4758F4A54FA38861891D6631C801">
+    <w:name w:val="42DF4758F4A54FA38861891D6631C801"/>
+    <w:rsid w:val="00877C19"/>
+  </w:style>
+  <w:style w:type="paragraph" w:customStyle="1" w:styleId="D2AC4AB6806A472580EAD608131FA192">
+    <w:name w:val="D2AC4AB6806A472580EAD608131FA192"/>
+    <w:rsid w:val="00877C19"/>
+  </w:style>
+  <w:style w:type="paragraph" w:customStyle="1" w:styleId="38F01B0CF1D5417BBDE61515DBD0CAE5">
+    <w:name w:val="38F01B0CF1D5417BBDE61515DBD0CAE5"/>
+    <w:rsid w:val="00877C19"/>
+  </w:style>
+</w:styles>
+</file>
+
+<file path=word/glossary/webSettings.xml><?xml version="1.0" encoding="utf-8"?>
+<w:webSettings xmlns:mc="http://schemas.openxmlformats.org/markup-compatibility/2006" xmlns:r="http://schemas.openxmlformats.org/officeDocument/2006/relationships" xmlns:w="http://schemas.openxmlformats.org/wordprocessingml/2006/main" xmlns:w14="http://schemas.microsoft.com/office/word/2010/wordml" mc:Ignorable="w14">
+  <w:optimizeForBrowser/>
+  <w:allowPNG/>
+</w:webSettings>
 </file>
 
 <file path=word/theme/theme1.xml><?xml version="1.0" encoding="utf-8"?>
@@ -1023,4 +2316,23 @@
   <a:objectDefaults/>
   <a:extraClrSchemeLst/>
 </a:theme>
+</file>
+
+<file path=customXml/item1.xml><?xml version="1.0" encoding="utf-8"?>
+<CoverPageProperties xmlns="http://schemas.microsoft.com/office/2006/coverPageProps">
+  <PublishDate>2015-04-30T00:00:00</PublishDate>
+  <Abstract/>
+  <CompanyAddress/>
+  <CompanyPhone/>
+  <CompanyFax/>
+  <CompanyEmail/>
+</CoverPageProperties>
+</file>
+
+<file path=customXml/itemProps1.xml><?xml version="1.0" encoding="utf-8"?>
+<ds:datastoreItem xmlns:ds="http://schemas.openxmlformats.org/officeDocument/2006/customXml" ds:itemID="{55AF091B-3C7A-41E3-B477-F2FDAA23CFDA}">
+  <ds:schemaRefs>
+    <ds:schemaRef ds:uri="http://schemas.microsoft.com/office/2006/coverPageProps"/>
+  </ds:schemaRefs>
+</ds:datastoreItem>
 </file>
</xml_diff>